<commit_message>
fixing some problems in the document
</commit_message>
<xml_diff>
--- a/Project Documentation.docx
+++ b/Project Documentation.docx
@@ -19,10 +19,10 @@
           <w:szCs w:val="24"/>
         </w:rPr>
         <w:drawing>
-          <wp:anchor distT="0" distB="0" distL="0" distR="0" simplePos="0" relativeHeight="251660288" behindDoc="0" locked="0" layoutInCell="1" allowOverlap="1" wp14:anchorId="094FE2E4" wp14:editId="58C00BB6">
+          <wp:anchor distT="0" distB="0" distL="0" distR="0" simplePos="0" relativeHeight="251660288" behindDoc="0" locked="0" layoutInCell="1" allowOverlap="1" wp14:anchorId="094FE2E4" wp14:editId="0DC99FF2">
             <wp:simplePos x="0" y="0"/>
             <wp:positionH relativeFrom="column">
-              <wp:posOffset>4914900</wp:posOffset>
+              <wp:posOffset>5659075</wp:posOffset>
             </wp:positionH>
             <wp:positionV relativeFrom="paragraph">
               <wp:posOffset>0</wp:posOffset>
@@ -78,13 +78,13 @@
           <w:szCs w:val="24"/>
         </w:rPr>
         <w:drawing>
-          <wp:anchor distT="0" distB="0" distL="0" distR="0" simplePos="0" relativeHeight="251659264" behindDoc="0" locked="0" layoutInCell="1" allowOverlap="1" wp14:anchorId="5A8E1883" wp14:editId="184F39CD">
+          <wp:anchor distT="0" distB="0" distL="0" distR="0" simplePos="0" relativeHeight="251659264" behindDoc="0" locked="0" layoutInCell="1" allowOverlap="1" wp14:anchorId="5A8E1883" wp14:editId="770E9201">
             <wp:simplePos x="0" y="0"/>
             <wp:positionH relativeFrom="column">
-              <wp:posOffset>-533400</wp:posOffset>
+              <wp:posOffset>138311</wp:posOffset>
             </wp:positionH>
             <wp:positionV relativeFrom="paragraph">
-              <wp:posOffset>0</wp:posOffset>
+              <wp:posOffset>85061</wp:posOffset>
             </wp:positionV>
             <wp:extent cx="907184" cy="1097280"/>
             <wp:effectExtent l="0" t="0" r="7620" b="7620"/>
@@ -565,6 +565,8 @@
           <w:szCs w:val="40"/>
         </w:rPr>
       </w:pPr>
+      <w:bookmarkStart w:id="12" w:name="_GoBack"/>
+      <w:bookmarkEnd w:id="12"/>
     </w:p>
     <w:p>
       <w:pPr>
@@ -578,7 +580,13 @@
         <w:rPr>
           <w:rFonts w:ascii="Trebuchet MS" w:hAnsi="Trebuchet MS"/>
         </w:rPr>
-        <w:t>Project Idea Proposal</w:t>
+        <w:t>Project</w:t>
+      </w:r>
+      <w:r>
+        <w:rPr>
+          <w:rFonts w:ascii="Trebuchet MS" w:hAnsi="Trebuchet MS"/>
+        </w:rPr>
+        <w:t xml:space="preserve"> Documentation</w:t>
       </w:r>
     </w:p>
     <w:p>
@@ -3037,15 +3045,7 @@
                 <w:sz w:val="28"/>
                 <w:szCs w:val="28"/>
               </w:rPr>
-              <w:t xml:space="preserve">Android </w:t>
-            </w:r>
-            <w:r>
-              <w:rPr>
-                <w:rFonts w:ascii="Trebuchet MS" w:hAnsi="Trebuchet MS"/>
-                <w:sz w:val="28"/>
-                <w:szCs w:val="28"/>
-              </w:rPr>
-              <w:t>Modules</w:t>
+              <w:t>Android Modules</w:t>
             </w:r>
           </w:p>
         </w:tc>
@@ -3417,7 +3417,7 @@
           <w:p>
             <w:pPr>
               <w:rPr>
-                <w:rFonts w:ascii="Trebuchet MS" w:hAnsi="Trebuchet MS" w:hint="cs"/>
+                <w:rFonts w:ascii="Trebuchet MS" w:hAnsi="Trebuchet MS"/>
                 <w:sz w:val="28"/>
                 <w:szCs w:val="28"/>
                 <w:rtl/>
@@ -4440,15 +4440,7 @@
                 <w:szCs w:val="28"/>
               </w:rPr>
               <w:lastRenderedPageBreak/>
-              <w:t xml:space="preserve">Android </w:t>
-            </w:r>
-            <w:r>
-              <w:rPr>
-                <w:rFonts w:ascii="Trebuchet MS" w:hAnsi="Trebuchet MS"/>
-                <w:sz w:val="28"/>
-                <w:szCs w:val="28"/>
-              </w:rPr>
-              <w:t>XML</w:t>
+              <w:t>Android XML</w:t>
             </w:r>
           </w:p>
         </w:tc>
@@ -4605,23 +4597,7 @@
                 <w:sz w:val="28"/>
                 <w:szCs w:val="28"/>
               </w:rPr>
-              <w:t>view</w:t>
-            </w:r>
-            <w:r>
-              <w:rPr>
-                <w:rFonts w:ascii="Trebuchet MS" w:hAnsi="Trebuchet MS"/>
-                <w:sz w:val="28"/>
-                <w:szCs w:val="28"/>
-              </w:rPr>
-              <w:t>_chat</w:t>
-            </w:r>
-            <w:r>
-              <w:rPr>
-                <w:rFonts w:ascii="Trebuchet MS" w:hAnsi="Trebuchet MS"/>
-                <w:sz w:val="28"/>
-                <w:szCs w:val="28"/>
-              </w:rPr>
-              <w:t>_header</w:t>
+              <w:t>view_chat_header</w:t>
             </w:r>
             <w:proofErr w:type="spellEnd"/>
           </w:p>
@@ -4670,15 +4646,7 @@
                 <w:sz w:val="28"/>
                 <w:szCs w:val="28"/>
               </w:rPr>
-              <w:t>view_chat_</w:t>
-            </w:r>
-            <w:r>
-              <w:rPr>
-                <w:rFonts w:ascii="Trebuchet MS" w:hAnsi="Trebuchet MS"/>
-                <w:sz w:val="28"/>
-                <w:szCs w:val="28"/>
-              </w:rPr>
-              <w:t>input</w:t>
+              <w:t>view_chat_input</w:t>
             </w:r>
             <w:proofErr w:type="spellEnd"/>
           </w:p>
@@ -4727,15 +4695,7 @@
                 <w:sz w:val="28"/>
                 <w:szCs w:val="28"/>
               </w:rPr>
-              <w:t>view_chat_</w:t>
-            </w:r>
-            <w:r>
-              <w:rPr>
-                <w:rFonts w:ascii="Trebuchet MS" w:hAnsi="Trebuchet MS"/>
-                <w:sz w:val="28"/>
-                <w:szCs w:val="28"/>
-              </w:rPr>
-              <w:t>message</w:t>
+              <w:t>view_chat_message</w:t>
             </w:r>
             <w:proofErr w:type="spellEnd"/>
           </w:p>
@@ -4802,15 +4762,7 @@
                 <w:sz w:val="28"/>
                 <w:szCs w:val="28"/>
               </w:rPr>
-              <w:t>view_chat</w:t>
-            </w:r>
-            <w:r>
-              <w:rPr>
-                <w:rFonts w:ascii="Trebuchet MS" w:hAnsi="Trebuchet MS"/>
-                <w:sz w:val="28"/>
-                <w:szCs w:val="28"/>
-              </w:rPr>
-              <w:t>s</w:t>
+              <w:t>view_chats</w:t>
             </w:r>
             <w:proofErr w:type="spellEnd"/>
           </w:p>
@@ -4889,7 +4841,7 @@
           <w:p>
             <w:pPr>
               <w:rPr>
-                <w:rFonts w:ascii="Trebuchet MS" w:hAnsi="Trebuchet MS" w:hint="cs"/>
+                <w:rFonts w:ascii="Trebuchet MS" w:hAnsi="Trebuchet MS"/>
                 <w:sz w:val="28"/>
                 <w:szCs w:val="28"/>
                 <w:rtl/>
@@ -4928,15 +4880,7 @@
                 <w:sz w:val="28"/>
                 <w:szCs w:val="28"/>
               </w:rPr>
-              <w:t>fragment_</w:t>
-            </w:r>
-            <w:r>
-              <w:rPr>
-                <w:rFonts w:ascii="Trebuchet MS" w:hAnsi="Trebuchet MS"/>
-                <w:sz w:val="28"/>
-                <w:szCs w:val="28"/>
-              </w:rPr>
-              <w:t>info</w:t>
+              <w:t>fragment_info</w:t>
             </w:r>
             <w:proofErr w:type="spellEnd"/>
           </w:p>
@@ -5105,31 +5049,7 @@
           <w:sz w:val="28"/>
           <w:szCs w:val="28"/>
         </w:rPr>
-        <w:t xml:space="preserve">The whole code is commented and </w:t>
-      </w:r>
-      <w:r>
-        <w:rPr>
-          <w:rFonts w:ascii="Trebuchet MS" w:hAnsi="Trebuchet MS"/>
-          <w:sz w:val="28"/>
-          <w:szCs w:val="28"/>
-        </w:rPr>
-        <w:t>organized</w:t>
-      </w:r>
-      <w:r>
-        <w:rPr>
-          <w:rFonts w:ascii="Trebuchet MS" w:hAnsi="Trebuchet MS"/>
-          <w:sz w:val="28"/>
-          <w:szCs w:val="28"/>
-        </w:rPr>
-        <w:t xml:space="preserve"> in modules and here is the description for the </w:t>
-      </w:r>
-      <w:r>
-        <w:rPr>
-          <w:rFonts w:ascii="Trebuchet MS" w:hAnsi="Trebuchet MS"/>
-          <w:sz w:val="28"/>
-          <w:szCs w:val="28"/>
-        </w:rPr>
-        <w:t>modules: -</w:t>
+        <w:t>The whole code is commented and organized in modules and here is the description for the modules: -</w:t>
       </w:r>
     </w:p>
     <w:tbl>
@@ -7566,13 +7486,17 @@
         </w:rPr>
         <w:t>Tests: -</w:t>
       </w:r>
-      <w:bookmarkStart w:id="12" w:name="_GoBack"/>
-      <w:bookmarkEnd w:id="12"/>
     </w:p>
     <w:sectPr>
       <w:footerReference w:type="default" r:id="rId9"/>
       <w:pgSz w:w="12240" w:h="15840"/>
       <w:pgMar w:top="720" w:right="720" w:bottom="720" w:left="720" w:header="720" w:footer="720" w:gutter="0"/>
+      <w:pgBorders w:offsetFrom="page">
+        <w:top w:val="thinThickSmallGap" w:sz="24" w:space="24" w:color="auto"/>
+        <w:left w:val="thinThickSmallGap" w:sz="24" w:space="24" w:color="auto"/>
+        <w:bottom w:val="thickThinSmallGap" w:sz="24" w:space="24" w:color="auto"/>
+        <w:right w:val="thickThinSmallGap" w:sz="24" w:space="24" w:color="auto"/>
+      </w:pgBorders>
       <w:cols w:space="720"/>
       <w:docGrid w:linePitch="360"/>
     </w:sectPr>
@@ -7831,6 +7755,7 @@
     <w:lsdException w:name="HTML Sample" w:semiHidden="1" w:unhideWhenUsed="1"/>
     <w:lsdException w:name="HTML Typewriter" w:semiHidden="1" w:unhideWhenUsed="1"/>
     <w:lsdException w:name="HTML Variable" w:semiHidden="1" w:unhideWhenUsed="1"/>
+    <w:lsdException w:name="Normal Table" w:semiHidden="1" w:unhideWhenUsed="1"/>
     <w:lsdException w:name="annotation subject" w:semiHidden="1" w:unhideWhenUsed="1"/>
     <w:lsdException w:name="No List" w:semiHidden="1" w:unhideWhenUsed="1"/>
     <w:lsdException w:name="Outline List 1" w:semiHidden="1" w:unhideWhenUsed="1"/>
@@ -7877,8 +7802,10 @@
     <w:lsdException w:name="Table Subtle 2" w:semiHidden="1" w:unhideWhenUsed="1"/>
     <w:lsdException w:name="Table Web 1" w:semiHidden="1" w:unhideWhenUsed="1"/>
     <w:lsdException w:name="Table Web 2" w:semiHidden="1" w:unhideWhenUsed="1"/>
+    <w:lsdException w:name="Table Web 3" w:semiHidden="1" w:unhideWhenUsed="1"/>
     <w:lsdException w:name="Balloon Text" w:semiHidden="1" w:unhideWhenUsed="1"/>
     <w:lsdException w:name="Table Grid" w:uiPriority="39"/>
+    <w:lsdException w:name="Table Theme" w:semiHidden="1" w:unhideWhenUsed="1"/>
     <w:lsdException w:name="Placeholder Text" w:semiHidden="1"/>
     <w:lsdException w:name="No Spacing" w:uiPriority="1" w:qFormat="1"/>
     <w:lsdException w:name="Light Shading" w:uiPriority="60"/>
@@ -8564,7 +8491,7 @@
 </file>
 
 <file path=customXml/itemProps1.xml><?xml version="1.0" encoding="utf-8"?>
-<ds:datastoreItem xmlns:ds="http://schemas.openxmlformats.org/officeDocument/2006/customXml" ds:itemID="{D8C289BA-528E-4830-9860-99C1A76D46C1}">
+<ds:datastoreItem xmlns:ds="http://schemas.openxmlformats.org/officeDocument/2006/customXml" ds:itemID="{95A84565-1668-4690-BA8A-17BB96949A54}">
   <ds:schemaRefs>
     <ds:schemaRef ds:uri="http://schemas.openxmlformats.org/officeDocument/2006/bibliography"/>
   </ds:schemaRefs>

</xml_diff>

<commit_message>
now the project is ready to be delievered
</commit_message>
<xml_diff>
--- a/Project Documentation.docx
+++ b/Project Documentation.docx
@@ -292,18 +292,7 @@
           <w:szCs w:val="44"/>
           <w:lang w:val="en-US"/>
         </w:rPr>
-        <w:t>C</w:t>
-      </w:r>
-      <w:bookmarkStart w:id="6" w:name="_GoBack"/>
-      <w:bookmarkEnd w:id="6"/>
-      <w:r>
-        <w:rPr>
-          <w:rFonts w:ascii="Trebuchet MS" w:hAnsi="Trebuchet MS"/>
-          <w:sz w:val="44"/>
-          <w:szCs w:val="44"/>
-          <w:lang w:val="en-US"/>
-        </w:rPr>
-        <w:t>haty</w:t>
+        <w:t>Chaty</w:t>
       </w:r>
       <w:proofErr w:type="spellEnd"/>
       <w:r>
@@ -2289,37 +2278,82 @@
         <w:tc>
           <w:tcPr>
             <w:tcW w:w="957" w:type="pct"/>
-          </w:tcPr>
-          <w:p>
-            <w:pPr>
-              <w:rPr>
-                <w:rFonts w:ascii="Trebuchet MS" w:hAnsi="Trebuchet MS"/>
-                <w:sz w:val="28"/>
-                <w:szCs w:val="28"/>
-              </w:rPr>
-            </w:pPr>
-            <w:r>
-              <w:rPr>
-                <w:rFonts w:ascii="Trebuchet MS" w:hAnsi="Trebuchet MS"/>
-                <w:sz w:val="28"/>
-                <w:szCs w:val="28"/>
-              </w:rPr>
-              <w:t>Lenovo Tab S8</w:t>
+            <w:shd w:val="clear" w:color="auto" w:fill="FFFFFF" w:themeFill="background1"/>
+          </w:tcPr>
+          <w:p>
+            <w:pPr>
+              <w:rPr>
+                <w:rFonts w:ascii="Trebuchet MS" w:hAnsi="Trebuchet MS"/>
+                <w:sz w:val="28"/>
+                <w:szCs w:val="28"/>
+              </w:rPr>
+            </w:pPr>
+            <w:r>
+              <w:rPr>
+                <w:rFonts w:ascii="Trebuchet MS" w:hAnsi="Trebuchet MS"/>
+                <w:sz w:val="28"/>
+                <w:szCs w:val="28"/>
+              </w:rPr>
+              <w:t>Lenovo K6</w:t>
             </w:r>
           </w:p>
         </w:tc>
         <w:tc>
           <w:tcPr>
             <w:tcW w:w="4043" w:type="pct"/>
-          </w:tcPr>
-          <w:p>
-            <w:pPr>
-              <w:rPr>
-                <w:rFonts w:ascii="Trebuchet MS" w:hAnsi="Trebuchet MS"/>
-                <w:sz w:val="28"/>
-                <w:szCs w:val="28"/>
-              </w:rPr>
-            </w:pPr>
+            <w:shd w:val="clear" w:color="auto" w:fill="FFFFFF" w:themeFill="background1"/>
+          </w:tcPr>
+          <w:p>
+            <w:pPr>
+              <w:rPr>
+                <w:rFonts w:ascii="Trebuchet MS" w:hAnsi="Trebuchet MS"/>
+                <w:sz w:val="28"/>
+                <w:szCs w:val="28"/>
+              </w:rPr>
+            </w:pPr>
+            <w:r>
+              <w:rPr>
+                <w:rFonts w:ascii="Trebuchet MS" w:hAnsi="Trebuchet MS"/>
+                <w:sz w:val="28"/>
+                <w:szCs w:val="28"/>
+              </w:rPr>
+              <w:t>5.0 inches</w:t>
+            </w:r>
+            <w:r>
+              <w:rPr>
+                <w:rFonts w:ascii="Trebuchet MS" w:hAnsi="Trebuchet MS"/>
+                <w:sz w:val="28"/>
+                <w:szCs w:val="28"/>
+              </w:rPr>
+              <w:t>,</w:t>
+            </w:r>
+            <w:r>
+              <w:t xml:space="preserve"> </w:t>
+            </w:r>
+            <w:r>
+              <w:rPr>
+                <w:rFonts w:ascii="Trebuchet MS" w:hAnsi="Trebuchet MS"/>
+                <w:sz w:val="28"/>
+                <w:szCs w:val="28"/>
+              </w:rPr>
+              <w:t>1080 x 1920 pixels</w:t>
+            </w:r>
+            <w:r>
+              <w:rPr>
+                <w:rFonts w:ascii="Trebuchet MS" w:hAnsi="Trebuchet MS"/>
+                <w:sz w:val="28"/>
+                <w:szCs w:val="28"/>
+              </w:rPr>
+              <w:t xml:space="preserve">, </w:t>
+            </w:r>
+            <w:r>
+              <w:rPr>
+                <w:rFonts w:ascii="Trebuchet MS" w:hAnsi="Trebuchet MS"/>
+                <w:sz w:val="28"/>
+                <w:szCs w:val="28"/>
+              </w:rPr>
+              <w:t>Android 6.0</w:t>
+            </w:r>
           </w:p>
         </w:tc>
       </w:tr>
@@ -2342,7 +2376,7 @@
                 <w:sz w:val="28"/>
                 <w:szCs w:val="28"/>
               </w:rPr>
-              <w:t>Lenovo K6</w:t>
+              <w:t>Lenovo Tab S8</w:t>
             </w:r>
           </w:p>
         </w:tc>
@@ -2358,6 +2392,62 @@
                 <w:szCs w:val="28"/>
               </w:rPr>
             </w:pPr>
+            <w:r>
+              <w:rPr>
+                <w:rFonts w:ascii="Trebuchet MS" w:hAnsi="Trebuchet MS"/>
+                <w:sz w:val="28"/>
+                <w:szCs w:val="28"/>
+              </w:rPr>
+              <w:t>8.0 inches</w:t>
+            </w:r>
+            <w:r>
+              <w:rPr>
+                <w:rFonts w:ascii="Trebuchet MS" w:hAnsi="Trebuchet MS"/>
+                <w:sz w:val="28"/>
+                <w:szCs w:val="28"/>
+              </w:rPr>
+              <w:t xml:space="preserve">, </w:t>
+            </w:r>
+            <w:r>
+              <w:rPr>
+                <w:rFonts w:ascii="Trebuchet MS" w:hAnsi="Trebuchet MS"/>
+                <w:sz w:val="28"/>
+                <w:szCs w:val="28"/>
+              </w:rPr>
+              <w:t>1200 x 1920 pixels</w:t>
+            </w:r>
+            <w:r>
+              <w:rPr>
+                <w:rFonts w:ascii="Trebuchet MS" w:hAnsi="Trebuchet MS"/>
+                <w:sz w:val="28"/>
+                <w:szCs w:val="28"/>
+              </w:rPr>
+              <w:t xml:space="preserve">, </w:t>
+            </w:r>
+            <w:r>
+              <w:rPr>
+                <w:rFonts w:ascii="Trebuchet MS" w:hAnsi="Trebuchet MS"/>
+                <w:sz w:val="28"/>
+                <w:szCs w:val="28"/>
+              </w:rPr>
+              <w:t xml:space="preserve">Android </w:t>
+            </w:r>
+            <w:r>
+              <w:rPr>
+                <w:rFonts w:ascii="Trebuchet MS" w:hAnsi="Trebuchet MS"/>
+                <w:sz w:val="28"/>
+                <w:szCs w:val="28"/>
+              </w:rPr>
+              <w:t>5</w:t>
+            </w:r>
+            <w:r>
+              <w:rPr>
+                <w:rFonts w:ascii="Trebuchet MS" w:hAnsi="Trebuchet MS"/>
+                <w:sz w:val="28"/>
+                <w:szCs w:val="28"/>
+              </w:rPr>
+              <w:t>.0</w:t>
+            </w:r>
           </w:p>
         </w:tc>
       </w:tr>
@@ -4367,6 +4457,73 @@
                 <w:sz w:val="28"/>
                 <w:szCs w:val="28"/>
               </w:rPr>
+              <w:t>view_sided_chat</w:t>
+            </w:r>
+            <w:proofErr w:type="spellEnd"/>
+          </w:p>
+        </w:tc>
+        <w:tc>
+          <w:tcPr>
+            <w:tcW w:w="3558" w:type="pct"/>
+          </w:tcPr>
+          <w:p>
+            <w:pPr>
+              <w:rPr>
+                <w:rFonts w:ascii="Trebuchet MS" w:hAnsi="Trebuchet MS"/>
+                <w:sz w:val="28"/>
+                <w:szCs w:val="28"/>
+              </w:rPr>
+            </w:pPr>
+            <w:r>
+              <w:rPr>
+                <w:rFonts w:ascii="Trebuchet MS" w:hAnsi="Trebuchet MS"/>
+                <w:sz w:val="28"/>
+                <w:szCs w:val="28"/>
+              </w:rPr>
+              <w:t xml:space="preserve">Adding the two </w:t>
+            </w:r>
+            <w:proofErr w:type="spellStart"/>
+            <w:r>
+              <w:rPr>
+                <w:rFonts w:ascii="Trebuchet MS" w:hAnsi="Trebuchet MS"/>
+                <w:sz w:val="28"/>
+                <w:szCs w:val="28"/>
+              </w:rPr>
+              <w:t>view_chat_message</w:t>
+            </w:r>
+            <w:proofErr w:type="spellEnd"/>
+            <w:r>
+              <w:rPr>
+                <w:rFonts w:ascii="Trebuchet MS" w:hAnsi="Trebuchet MS"/>
+                <w:sz w:val="28"/>
+                <w:szCs w:val="28"/>
+              </w:rPr>
+              <w:t xml:space="preserve"> to get two sides</w:t>
+            </w:r>
+          </w:p>
+        </w:tc>
+      </w:tr>
+      <w:tr>
+        <w:tc>
+          <w:tcPr>
+            <w:tcW w:w="1442" w:type="pct"/>
+            <w:gridSpan w:val="2"/>
+          </w:tcPr>
+          <w:p>
+            <w:pPr>
+              <w:rPr>
+                <w:rFonts w:ascii="Trebuchet MS" w:hAnsi="Trebuchet MS"/>
+                <w:sz w:val="28"/>
+                <w:szCs w:val="28"/>
+              </w:rPr>
+            </w:pPr>
+            <w:proofErr w:type="spellStart"/>
+            <w:r>
+              <w:rPr>
+                <w:rFonts w:ascii="Trebuchet MS" w:hAnsi="Trebuchet MS"/>
+                <w:sz w:val="28"/>
+                <w:szCs w:val="28"/>
+              </w:rPr>
               <w:t>view_chats</w:t>
             </w:r>
             <w:proofErr w:type="spellEnd"/>
@@ -7036,24 +7193,6 @@
       <w:pPr>
         <w:rPr>
           <w:rFonts w:ascii="Trebuchet MS" w:hAnsi="Trebuchet MS"/>
-          <w:sz w:val="28"/>
-          <w:szCs w:val="28"/>
-        </w:rPr>
-      </w:pPr>
-    </w:p>
-    <w:p>
-      <w:pPr>
-        <w:rPr>
-          <w:rFonts w:ascii="Trebuchet MS" w:hAnsi="Trebuchet MS"/>
-          <w:sz w:val="28"/>
-          <w:szCs w:val="28"/>
-        </w:rPr>
-      </w:pPr>
-    </w:p>
-    <w:p>
-      <w:pPr>
-        <w:rPr>
-          <w:rFonts w:ascii="Trebuchet MS" w:hAnsi="Trebuchet MS"/>
           <w:i/>
           <w:iCs/>
           <w:sz w:val="28"/>
@@ -7061,7 +7200,9 @@
           <w:u w:val="single"/>
         </w:rPr>
       </w:pPr>
-      <w:r>
+    </w:p>
+    <w:p>
+      <w:pPr>
         <w:rPr>
           <w:rFonts w:ascii="Trebuchet MS" w:hAnsi="Trebuchet MS"/>
           <w:i/>
@@ -7070,8 +7211,7 @@
           <w:szCs w:val="28"/>
           <w:u w:val="single"/>
         </w:rPr>
-        <w:t xml:space="preserve">Images from </w:t>
-      </w:r>
+      </w:pPr>
       <w:r>
         <w:rPr>
           <w:rFonts w:ascii="Trebuchet MS" w:hAnsi="Trebuchet MS"/>
@@ -7081,11 +7221,1408 @@
           <w:szCs w:val="28"/>
           <w:u w:val="single"/>
         </w:rPr>
+        <w:t xml:space="preserve">Images from </w:t>
+      </w:r>
+      <w:r>
+        <w:rPr>
+          <w:rFonts w:ascii="Trebuchet MS" w:hAnsi="Trebuchet MS"/>
+          <w:i/>
+          <w:iCs/>
+          <w:sz w:val="28"/>
+          <w:szCs w:val="28"/>
+          <w:u w:val="single"/>
+        </w:rPr>
         <w:t>Tests: -</w:t>
       </w:r>
     </w:p>
+    <w:p>
+      <w:pPr>
+        <w:rPr>
+          <w:rFonts w:ascii="Trebuchet MS" w:hAnsi="Trebuchet MS"/>
+          <w:i/>
+          <w:iCs/>
+          <w:sz w:val="28"/>
+          <w:szCs w:val="28"/>
+          <w:u w:val="single"/>
+        </w:rPr>
+      </w:pPr>
+    </w:p>
+    <w:p>
+      <w:pPr>
+        <w:rPr>
+          <w:rFonts w:ascii="Trebuchet MS" w:hAnsi="Trebuchet MS"/>
+          <w:i/>
+          <w:iCs/>
+          <w:sz w:val="28"/>
+          <w:szCs w:val="28"/>
+          <w:u w:val="single"/>
+        </w:rPr>
+      </w:pPr>
+      <w:r>
+        <w:rPr>
+          <w:rFonts w:ascii="Trebuchet MS" w:hAnsi="Trebuchet MS"/>
+          <w:i/>
+          <w:iCs/>
+          <w:sz w:val="28"/>
+          <w:szCs w:val="28"/>
+          <w:u w:val="single"/>
+        </w:rPr>
+        <w:t>Lenovo K6</w:t>
+      </w:r>
+    </w:p>
+    <w:p>
+      <w:pPr>
+        <w:rPr>
+          <w:rFonts w:ascii="Trebuchet MS" w:hAnsi="Trebuchet MS"/>
+          <w:i/>
+          <w:iCs/>
+          <w:sz w:val="28"/>
+          <w:szCs w:val="28"/>
+          <w:u w:val="single"/>
+        </w:rPr>
+      </w:pPr>
+    </w:p>
+    <w:p>
+      <w:pPr>
+        <w:jc w:val="center"/>
+        <w:rPr>
+          <w:rFonts w:ascii="Trebuchet MS" w:hAnsi="Trebuchet MS"/>
+          <w:i/>
+          <w:iCs/>
+          <w:sz w:val="28"/>
+          <w:szCs w:val="28"/>
+          <w:u w:val="single"/>
+        </w:rPr>
+      </w:pPr>
+      <w:r>
+        <w:rPr>
+          <w:rFonts w:ascii="Trebuchet MS" w:hAnsi="Trebuchet MS"/>
+          <w:i/>
+          <w:iCs/>
+          <w:noProof/>
+          <w:sz w:val="28"/>
+          <w:szCs w:val="28"/>
+          <w:u w:val="single"/>
+        </w:rPr>
+        <w:drawing>
+          <wp:inline distT="0" distB="0" distL="0" distR="0" wp14:anchorId="0E795327" wp14:editId="5F77B6FD">
+            <wp:extent cx="2057400" cy="3657600"/>
+            <wp:effectExtent l="0" t="0" r="0" b="0"/>
+            <wp:docPr id="20" name="Picture 20" descr="D:\Computer\Downloads\LongScreenshot_٢٠١٩-٠٤-٢٨-٠٠-٢٢-٢١.png"/>
+            <wp:cNvGraphicFramePr>
+              <a:graphicFrameLocks xmlns:a="http://schemas.openxmlformats.org/drawingml/2006/main" noChangeAspect="1"/>
+            </wp:cNvGraphicFramePr>
+            <a:graphic xmlns:a="http://schemas.openxmlformats.org/drawingml/2006/main">
+              <a:graphicData uri="http://schemas.openxmlformats.org/drawingml/2006/picture">
+                <pic:pic xmlns:pic="http://schemas.openxmlformats.org/drawingml/2006/picture">
+                  <pic:nvPicPr>
+                    <pic:cNvPr id="0" name="Picture 6" descr="D:\Computer\Downloads\LongScreenshot_٢٠١٩-٠٤-٢٨-٠٠-٢٢-٢١.png"/>
+                    <pic:cNvPicPr>
+                      <a:picLocks noChangeAspect="1" noChangeArrowheads="1"/>
+                    </pic:cNvPicPr>
+                  </pic:nvPicPr>
+                  <pic:blipFill>
+                    <a:blip r:embed="rId8" cstate="print">
+                      <a:extLst>
+                        <a:ext uri="{28A0092B-C50C-407E-A947-70E740481C1C}">
+                          <a14:useLocalDpi xmlns:a14="http://schemas.microsoft.com/office/drawing/2010/main" val="0"/>
+                        </a:ext>
+                      </a:extLst>
+                    </a:blip>
+                    <a:srcRect/>
+                    <a:stretch>
+                      <a:fillRect/>
+                    </a:stretch>
+                  </pic:blipFill>
+                  <pic:spPr bwMode="auto">
+                    <a:xfrm>
+                      <a:off x="0" y="0"/>
+                      <a:ext cx="2057400" cy="3657600"/>
+                    </a:xfrm>
+                    <a:prstGeom prst="rect">
+                      <a:avLst/>
+                    </a:prstGeom>
+                    <a:noFill/>
+                    <a:ln>
+                      <a:noFill/>
+                    </a:ln>
+                  </pic:spPr>
+                </pic:pic>
+              </a:graphicData>
+            </a:graphic>
+          </wp:inline>
+        </w:drawing>
+      </w:r>
+      <w:r>
+        <w:rPr>
+          <w:rFonts w:ascii="Trebuchet MS" w:hAnsi="Trebuchet MS"/>
+          <w:i/>
+          <w:iCs/>
+          <w:noProof/>
+          <w:sz w:val="28"/>
+          <w:szCs w:val="28"/>
+          <w:u w:val="single"/>
+        </w:rPr>
+        <w:drawing>
+          <wp:inline distT="0" distB="0" distL="0" distR="0" wp14:anchorId="48EB820B" wp14:editId="0DE8CB39">
+            <wp:extent cx="2057400" cy="3657600"/>
+            <wp:effectExtent l="0" t="0" r="0" b="0"/>
+            <wp:docPr id="9" name="Picture 9"/>
+            <wp:cNvGraphicFramePr>
+              <a:graphicFrameLocks xmlns:a="http://schemas.openxmlformats.org/drawingml/2006/main" noChangeAspect="1"/>
+            </wp:cNvGraphicFramePr>
+            <a:graphic xmlns:a="http://schemas.openxmlformats.org/drawingml/2006/main">
+              <a:graphicData uri="http://schemas.openxmlformats.org/drawingml/2006/picture">
+                <pic:pic xmlns:pic="http://schemas.openxmlformats.org/drawingml/2006/picture">
+                  <pic:nvPicPr>
+                    <pic:cNvPr id="9" name="LongScreenshot_٢٠١٩-٠٤-٢٧-٢٣-٥٠-١٤.png"/>
+                    <pic:cNvPicPr/>
+                  </pic:nvPicPr>
+                  <pic:blipFill>
+                    <a:blip r:embed="rId9" cstate="print">
+                      <a:extLst>
+                        <a:ext uri="{28A0092B-C50C-407E-A947-70E740481C1C}">
+                          <a14:useLocalDpi xmlns:a14="http://schemas.microsoft.com/office/drawing/2010/main" val="0"/>
+                        </a:ext>
+                      </a:extLst>
+                    </a:blip>
+                    <a:stretch>
+                      <a:fillRect/>
+                    </a:stretch>
+                  </pic:blipFill>
+                  <pic:spPr>
+                    <a:xfrm>
+                      <a:off x="0" y="0"/>
+                      <a:ext cx="2057400" cy="3657600"/>
+                    </a:xfrm>
+                    <a:prstGeom prst="rect">
+                      <a:avLst/>
+                    </a:prstGeom>
+                  </pic:spPr>
+                </pic:pic>
+              </a:graphicData>
+            </a:graphic>
+          </wp:inline>
+        </w:drawing>
+      </w:r>
+      <w:r>
+        <w:rPr>
+          <w:rFonts w:ascii="Trebuchet MS" w:hAnsi="Trebuchet MS"/>
+          <w:i/>
+          <w:iCs/>
+          <w:noProof/>
+          <w:sz w:val="28"/>
+          <w:szCs w:val="28"/>
+          <w:u w:val="single"/>
+        </w:rPr>
+        <w:drawing>
+          <wp:inline distT="0" distB="0" distL="0" distR="0" wp14:anchorId="19149BDA" wp14:editId="46ABC161">
+            <wp:extent cx="2057400" cy="3657600"/>
+            <wp:effectExtent l="0" t="0" r="0" b="0"/>
+            <wp:docPr id="12" name="Picture 12"/>
+            <wp:cNvGraphicFramePr>
+              <a:graphicFrameLocks xmlns:a="http://schemas.openxmlformats.org/drawingml/2006/main" noChangeAspect="1"/>
+            </wp:cNvGraphicFramePr>
+            <a:graphic xmlns:a="http://schemas.openxmlformats.org/drawingml/2006/main">
+              <a:graphicData uri="http://schemas.openxmlformats.org/drawingml/2006/picture">
+                <pic:pic xmlns:pic="http://schemas.openxmlformats.org/drawingml/2006/picture">
+                  <pic:nvPicPr>
+                    <pic:cNvPr id="12" name="LongScreenshot_٢٠١٩-٠٤-٢٨-٠٠-١٠-٣٣.png"/>
+                    <pic:cNvPicPr/>
+                  </pic:nvPicPr>
+                  <pic:blipFill>
+                    <a:blip r:embed="rId10" cstate="print">
+                      <a:extLst>
+                        <a:ext uri="{28A0092B-C50C-407E-A947-70E740481C1C}">
+                          <a14:useLocalDpi xmlns:a14="http://schemas.microsoft.com/office/drawing/2010/main" val="0"/>
+                        </a:ext>
+                      </a:extLst>
+                    </a:blip>
+                    <a:stretch>
+                      <a:fillRect/>
+                    </a:stretch>
+                  </pic:blipFill>
+                  <pic:spPr>
+                    <a:xfrm>
+                      <a:off x="0" y="0"/>
+                      <a:ext cx="2057400" cy="3657600"/>
+                    </a:xfrm>
+                    <a:prstGeom prst="rect">
+                      <a:avLst/>
+                    </a:prstGeom>
+                  </pic:spPr>
+                </pic:pic>
+              </a:graphicData>
+            </a:graphic>
+          </wp:inline>
+        </w:drawing>
+      </w:r>
+      <w:r>
+        <w:rPr>
+          <w:rFonts w:ascii="Trebuchet MS" w:hAnsi="Trebuchet MS"/>
+          <w:i/>
+          <w:iCs/>
+          <w:noProof/>
+          <w:sz w:val="28"/>
+          <w:szCs w:val="28"/>
+          <w:u w:val="single"/>
+        </w:rPr>
+        <w:t>\</w:t>
+      </w:r>
+    </w:p>
+    <w:p>
+      <w:pPr>
+        <w:rPr>
+          <w:rFonts w:ascii="Trebuchet MS" w:hAnsi="Trebuchet MS"/>
+          <w:i/>
+          <w:iCs/>
+          <w:sz w:val="28"/>
+          <w:szCs w:val="28"/>
+          <w:u w:val="single"/>
+        </w:rPr>
+      </w:pPr>
+    </w:p>
+    <w:p>
+      <w:pPr>
+        <w:rPr>
+          <w:rFonts w:ascii="Trebuchet MS" w:hAnsi="Trebuchet MS"/>
+          <w:i/>
+          <w:iCs/>
+          <w:sz w:val="28"/>
+          <w:szCs w:val="28"/>
+          <w:u w:val="single"/>
+        </w:rPr>
+      </w:pPr>
+    </w:p>
+    <w:p>
+      <w:pPr>
+        <w:rPr>
+          <w:rFonts w:ascii="Trebuchet MS" w:hAnsi="Trebuchet MS"/>
+          <w:i/>
+          <w:iCs/>
+          <w:sz w:val="28"/>
+          <w:szCs w:val="28"/>
+          <w:u w:val="single"/>
+        </w:rPr>
+      </w:pPr>
+    </w:p>
+    <w:p>
+      <w:pPr>
+        <w:rPr>
+          <w:rFonts w:ascii="Trebuchet MS" w:hAnsi="Trebuchet MS"/>
+          <w:i/>
+          <w:iCs/>
+          <w:sz w:val="28"/>
+          <w:szCs w:val="28"/>
+          <w:u w:val="single"/>
+        </w:rPr>
+      </w:pPr>
+    </w:p>
+    <w:p>
+      <w:pPr>
+        <w:rPr>
+          <w:rFonts w:ascii="Trebuchet MS" w:hAnsi="Trebuchet MS"/>
+          <w:i/>
+          <w:iCs/>
+          <w:sz w:val="28"/>
+          <w:szCs w:val="28"/>
+          <w:u w:val="single"/>
+        </w:rPr>
+      </w:pPr>
+    </w:p>
+    <w:p>
+      <w:pPr>
+        <w:rPr>
+          <w:rFonts w:ascii="Trebuchet MS" w:hAnsi="Trebuchet MS"/>
+          <w:i/>
+          <w:iCs/>
+          <w:sz w:val="28"/>
+          <w:szCs w:val="28"/>
+          <w:u w:val="single"/>
+        </w:rPr>
+      </w:pPr>
+    </w:p>
+    <w:p>
+      <w:pPr>
+        <w:rPr>
+          <w:rFonts w:ascii="Trebuchet MS" w:hAnsi="Trebuchet MS"/>
+          <w:i/>
+          <w:iCs/>
+          <w:sz w:val="28"/>
+          <w:szCs w:val="28"/>
+          <w:u w:val="single"/>
+        </w:rPr>
+      </w:pPr>
+    </w:p>
+    <w:p>
+      <w:pPr>
+        <w:rPr>
+          <w:rFonts w:ascii="Trebuchet MS" w:hAnsi="Trebuchet MS"/>
+          <w:i/>
+          <w:iCs/>
+          <w:sz w:val="28"/>
+          <w:szCs w:val="28"/>
+          <w:u w:val="single"/>
+        </w:rPr>
+      </w:pPr>
+    </w:p>
+    <w:p>
+      <w:pPr>
+        <w:rPr>
+          <w:rFonts w:ascii="Trebuchet MS" w:hAnsi="Trebuchet MS"/>
+          <w:i/>
+          <w:iCs/>
+          <w:sz w:val="28"/>
+          <w:szCs w:val="28"/>
+          <w:u w:val="single"/>
+        </w:rPr>
+      </w:pPr>
+    </w:p>
+    <w:p>
+      <w:pPr>
+        <w:rPr>
+          <w:rFonts w:ascii="Trebuchet MS" w:hAnsi="Trebuchet MS"/>
+          <w:i/>
+          <w:iCs/>
+          <w:sz w:val="28"/>
+          <w:szCs w:val="28"/>
+          <w:u w:val="single"/>
+        </w:rPr>
+      </w:pPr>
+    </w:p>
+    <w:p>
+      <w:pPr>
+        <w:rPr>
+          <w:rFonts w:ascii="Trebuchet MS" w:hAnsi="Trebuchet MS"/>
+          <w:i/>
+          <w:iCs/>
+          <w:sz w:val="28"/>
+          <w:szCs w:val="28"/>
+          <w:u w:val="single"/>
+        </w:rPr>
+      </w:pPr>
+    </w:p>
+    <w:p>
+      <w:pPr>
+        <w:rPr>
+          <w:rFonts w:ascii="Trebuchet MS" w:hAnsi="Trebuchet MS"/>
+          <w:i/>
+          <w:iCs/>
+          <w:sz w:val="28"/>
+          <w:szCs w:val="28"/>
+          <w:u w:val="single"/>
+        </w:rPr>
+      </w:pPr>
+    </w:p>
+    <w:p>
+      <w:pPr>
+        <w:rPr>
+          <w:rFonts w:ascii="Trebuchet MS" w:hAnsi="Trebuchet MS"/>
+          <w:i/>
+          <w:iCs/>
+          <w:sz w:val="28"/>
+          <w:szCs w:val="28"/>
+          <w:u w:val="single"/>
+        </w:rPr>
+      </w:pPr>
+    </w:p>
+    <w:p>
+      <w:pPr>
+        <w:rPr>
+          <w:rFonts w:ascii="Trebuchet MS" w:hAnsi="Trebuchet MS"/>
+          <w:i/>
+          <w:iCs/>
+          <w:sz w:val="28"/>
+          <w:szCs w:val="28"/>
+          <w:u w:val="single"/>
+        </w:rPr>
+      </w:pPr>
+    </w:p>
+    <w:p>
+      <w:pPr>
+        <w:rPr>
+          <w:rFonts w:ascii="Trebuchet MS" w:hAnsi="Trebuchet MS"/>
+          <w:i/>
+          <w:iCs/>
+          <w:sz w:val="28"/>
+          <w:szCs w:val="28"/>
+          <w:u w:val="single"/>
+        </w:rPr>
+      </w:pPr>
+    </w:p>
+    <w:p>
+      <w:pPr>
+        <w:rPr>
+          <w:rFonts w:ascii="Trebuchet MS" w:hAnsi="Trebuchet MS"/>
+          <w:i/>
+          <w:iCs/>
+          <w:sz w:val="28"/>
+          <w:szCs w:val="28"/>
+          <w:u w:val="single"/>
+        </w:rPr>
+      </w:pPr>
+      <w:r>
+        <w:rPr>
+          <w:rFonts w:ascii="Trebuchet MS" w:hAnsi="Trebuchet MS"/>
+          <w:i/>
+          <w:iCs/>
+          <w:sz w:val="28"/>
+          <w:szCs w:val="28"/>
+          <w:u w:val="single"/>
+        </w:rPr>
+        <w:lastRenderedPageBreak/>
+        <w:t>Lenovo Tab S8</w:t>
+      </w:r>
+    </w:p>
+    <w:p>
+      <w:pPr>
+        <w:jc w:val="center"/>
+        <w:rPr>
+          <w:rFonts w:ascii="Trebuchet MS" w:hAnsi="Trebuchet MS"/>
+          <w:i/>
+          <w:iCs/>
+          <w:sz w:val="28"/>
+          <w:szCs w:val="28"/>
+          <w:u w:val="single"/>
+        </w:rPr>
+      </w:pPr>
+      <w:r>
+        <w:rPr>
+          <w:rFonts w:ascii="Trebuchet MS" w:hAnsi="Trebuchet MS"/>
+          <w:i/>
+          <w:iCs/>
+          <w:noProof/>
+          <w:sz w:val="28"/>
+          <w:szCs w:val="28"/>
+          <w:u w:val="single"/>
+        </w:rPr>
+        <w:drawing>
+          <wp:inline distT="0" distB="0" distL="0" distR="0" wp14:anchorId="3A0E4F8B" wp14:editId="14CBFA41">
+            <wp:extent cx="2286000" cy="3657600"/>
+            <wp:effectExtent l="0" t="0" r="0" b="0"/>
+            <wp:docPr id="14" name="Picture 14"/>
+            <wp:cNvGraphicFramePr>
+              <a:graphicFrameLocks xmlns:a="http://schemas.openxmlformats.org/drawingml/2006/main" noChangeAspect="1"/>
+            </wp:cNvGraphicFramePr>
+            <a:graphic xmlns:a="http://schemas.openxmlformats.org/drawingml/2006/main">
+              <a:graphicData uri="http://schemas.openxmlformats.org/drawingml/2006/picture">
+                <pic:pic xmlns:pic="http://schemas.openxmlformats.org/drawingml/2006/picture">
+                  <pic:nvPicPr>
+                    <pic:cNvPr id="14" name="Screenshot_2019-04-28-00-04-02.png"/>
+                    <pic:cNvPicPr/>
+                  </pic:nvPicPr>
+                  <pic:blipFill>
+                    <a:blip r:embed="rId11" cstate="print">
+                      <a:extLst>
+                        <a:ext uri="{28A0092B-C50C-407E-A947-70E740481C1C}">
+                          <a14:useLocalDpi xmlns:a14="http://schemas.microsoft.com/office/drawing/2010/main" val="0"/>
+                        </a:ext>
+                      </a:extLst>
+                    </a:blip>
+                    <a:stretch>
+                      <a:fillRect/>
+                    </a:stretch>
+                  </pic:blipFill>
+                  <pic:spPr>
+                    <a:xfrm>
+                      <a:off x="0" y="0"/>
+                      <a:ext cx="2286000" cy="3657600"/>
+                    </a:xfrm>
+                    <a:prstGeom prst="rect">
+                      <a:avLst/>
+                    </a:prstGeom>
+                  </pic:spPr>
+                </pic:pic>
+              </a:graphicData>
+            </a:graphic>
+          </wp:inline>
+        </w:drawing>
+      </w:r>
+      <w:r>
+        <w:rPr>
+          <w:rFonts w:ascii="Trebuchet MS" w:hAnsi="Trebuchet MS"/>
+          <w:i/>
+          <w:iCs/>
+          <w:noProof/>
+          <w:sz w:val="28"/>
+          <w:szCs w:val="28"/>
+          <w:u w:val="single"/>
+        </w:rPr>
+        <w:drawing>
+          <wp:inline distT="0" distB="0" distL="0" distR="0" wp14:anchorId="7324EBC5" wp14:editId="3C0974BF">
+            <wp:extent cx="2286000" cy="3657600"/>
+            <wp:effectExtent l="0" t="0" r="0" b="0"/>
+            <wp:docPr id="15" name="Picture 15"/>
+            <wp:cNvGraphicFramePr>
+              <a:graphicFrameLocks xmlns:a="http://schemas.openxmlformats.org/drawingml/2006/main" noChangeAspect="1"/>
+            </wp:cNvGraphicFramePr>
+            <a:graphic xmlns:a="http://schemas.openxmlformats.org/drawingml/2006/main">
+              <a:graphicData uri="http://schemas.openxmlformats.org/drawingml/2006/picture">
+                <pic:pic xmlns:pic="http://schemas.openxmlformats.org/drawingml/2006/picture">
+                  <pic:nvPicPr>
+                    <pic:cNvPr id="15" name="Screenshot_2019-04-28-00-06-13.png"/>
+                    <pic:cNvPicPr/>
+                  </pic:nvPicPr>
+                  <pic:blipFill>
+                    <a:blip r:embed="rId12" cstate="print">
+                      <a:extLst>
+                        <a:ext uri="{28A0092B-C50C-407E-A947-70E740481C1C}">
+                          <a14:useLocalDpi xmlns:a14="http://schemas.microsoft.com/office/drawing/2010/main" val="0"/>
+                        </a:ext>
+                      </a:extLst>
+                    </a:blip>
+                    <a:stretch>
+                      <a:fillRect/>
+                    </a:stretch>
+                  </pic:blipFill>
+                  <pic:spPr>
+                    <a:xfrm>
+                      <a:off x="0" y="0"/>
+                      <a:ext cx="2286000" cy="3657600"/>
+                    </a:xfrm>
+                    <a:prstGeom prst="rect">
+                      <a:avLst/>
+                    </a:prstGeom>
+                  </pic:spPr>
+                </pic:pic>
+              </a:graphicData>
+            </a:graphic>
+          </wp:inline>
+        </w:drawing>
+      </w:r>
+      <w:r>
+        <w:rPr>
+          <w:rFonts w:ascii="Trebuchet MS" w:hAnsi="Trebuchet MS"/>
+          <w:i/>
+          <w:iCs/>
+          <w:noProof/>
+          <w:sz w:val="28"/>
+          <w:szCs w:val="28"/>
+          <w:u w:val="single"/>
+        </w:rPr>
+        <w:drawing>
+          <wp:inline distT="0" distB="0" distL="0" distR="0" wp14:anchorId="12A0C55E" wp14:editId="4C4BFECF">
+            <wp:extent cx="2286000" cy="3657600"/>
+            <wp:effectExtent l="0" t="0" r="0" b="0"/>
+            <wp:docPr id="16" name="Picture 16"/>
+            <wp:cNvGraphicFramePr>
+              <a:graphicFrameLocks xmlns:a="http://schemas.openxmlformats.org/drawingml/2006/main" noChangeAspect="1"/>
+            </wp:cNvGraphicFramePr>
+            <a:graphic xmlns:a="http://schemas.openxmlformats.org/drawingml/2006/main">
+              <a:graphicData uri="http://schemas.openxmlformats.org/drawingml/2006/picture">
+                <pic:pic xmlns:pic="http://schemas.openxmlformats.org/drawingml/2006/picture">
+                  <pic:nvPicPr>
+                    <pic:cNvPr id="16" name="Screenshot_2019-04-28-00-09-43.png"/>
+                    <pic:cNvPicPr/>
+                  </pic:nvPicPr>
+                  <pic:blipFill>
+                    <a:blip r:embed="rId13" cstate="print">
+                      <a:extLst>
+                        <a:ext uri="{28A0092B-C50C-407E-A947-70E740481C1C}">
+                          <a14:useLocalDpi xmlns:a14="http://schemas.microsoft.com/office/drawing/2010/main" val="0"/>
+                        </a:ext>
+                      </a:extLst>
+                    </a:blip>
+                    <a:stretch>
+                      <a:fillRect/>
+                    </a:stretch>
+                  </pic:blipFill>
+                  <pic:spPr>
+                    <a:xfrm>
+                      <a:off x="0" y="0"/>
+                      <a:ext cx="2286000" cy="3657600"/>
+                    </a:xfrm>
+                    <a:prstGeom prst="rect">
+                      <a:avLst/>
+                    </a:prstGeom>
+                  </pic:spPr>
+                </pic:pic>
+              </a:graphicData>
+            </a:graphic>
+          </wp:inline>
+        </w:drawing>
+      </w:r>
+      <w:r>
+        <w:rPr>
+          <w:rFonts w:ascii="Trebuchet MS" w:hAnsi="Trebuchet MS"/>
+          <w:i/>
+          <w:iCs/>
+          <w:noProof/>
+          <w:sz w:val="28"/>
+          <w:szCs w:val="28"/>
+          <w:u w:val="single"/>
+        </w:rPr>
+        <w:drawing>
+          <wp:inline distT="0" distB="0" distL="0" distR="0" wp14:anchorId="1D98A399" wp14:editId="2C049A91">
+            <wp:extent cx="6858000" cy="4286250"/>
+            <wp:effectExtent l="0" t="0" r="0" b="0"/>
+            <wp:docPr id="17" name="Picture 17"/>
+            <wp:cNvGraphicFramePr>
+              <a:graphicFrameLocks xmlns:a="http://schemas.openxmlformats.org/drawingml/2006/main" noChangeAspect="1"/>
+            </wp:cNvGraphicFramePr>
+            <a:graphic xmlns:a="http://schemas.openxmlformats.org/drawingml/2006/main">
+              <a:graphicData uri="http://schemas.openxmlformats.org/drawingml/2006/picture">
+                <pic:pic xmlns:pic="http://schemas.openxmlformats.org/drawingml/2006/picture">
+                  <pic:nvPicPr>
+                    <pic:cNvPr id="17" name="Screenshot_2019-04-28-00-11-51.png"/>
+                    <pic:cNvPicPr/>
+                  </pic:nvPicPr>
+                  <pic:blipFill>
+                    <a:blip r:embed="rId14" cstate="print">
+                      <a:extLst>
+                        <a:ext uri="{28A0092B-C50C-407E-A947-70E740481C1C}">
+                          <a14:useLocalDpi xmlns:a14="http://schemas.microsoft.com/office/drawing/2010/main" val="0"/>
+                        </a:ext>
+                      </a:extLst>
+                    </a:blip>
+                    <a:stretch>
+                      <a:fillRect/>
+                    </a:stretch>
+                  </pic:blipFill>
+                  <pic:spPr>
+                    <a:xfrm>
+                      <a:off x="0" y="0"/>
+                      <a:ext cx="6858000" cy="4286250"/>
+                    </a:xfrm>
+                    <a:prstGeom prst="rect">
+                      <a:avLst/>
+                    </a:prstGeom>
+                  </pic:spPr>
+                </pic:pic>
+              </a:graphicData>
+            </a:graphic>
+          </wp:inline>
+        </w:drawing>
+      </w:r>
+      <w:r>
+        <w:rPr>
+          <w:rFonts w:ascii="Trebuchet MS" w:hAnsi="Trebuchet MS"/>
+          <w:i/>
+          <w:iCs/>
+          <w:noProof/>
+          <w:sz w:val="28"/>
+          <w:szCs w:val="28"/>
+          <w:u w:val="single"/>
+        </w:rPr>
+        <w:lastRenderedPageBreak/>
+        <w:drawing>
+          <wp:inline distT="0" distB="0" distL="0" distR="0" wp14:anchorId="75E03216" wp14:editId="02B2F203">
+            <wp:extent cx="2286000" cy="3657600"/>
+            <wp:effectExtent l="0" t="0" r="0" b="0"/>
+            <wp:docPr id="18" name="Picture 18"/>
+            <wp:cNvGraphicFramePr>
+              <a:graphicFrameLocks xmlns:a="http://schemas.openxmlformats.org/drawingml/2006/main" noChangeAspect="1"/>
+            </wp:cNvGraphicFramePr>
+            <a:graphic xmlns:a="http://schemas.openxmlformats.org/drawingml/2006/main">
+              <a:graphicData uri="http://schemas.openxmlformats.org/drawingml/2006/picture">
+                <pic:pic xmlns:pic="http://schemas.openxmlformats.org/drawingml/2006/picture">
+                  <pic:nvPicPr>
+                    <pic:cNvPr id="18" name="Screenshot_2019-04-28-00-12-13.png"/>
+                    <pic:cNvPicPr/>
+                  </pic:nvPicPr>
+                  <pic:blipFill>
+                    <a:blip r:embed="rId15" cstate="print">
+                      <a:extLst>
+                        <a:ext uri="{28A0092B-C50C-407E-A947-70E740481C1C}">
+                          <a14:useLocalDpi xmlns:a14="http://schemas.microsoft.com/office/drawing/2010/main" val="0"/>
+                        </a:ext>
+                      </a:extLst>
+                    </a:blip>
+                    <a:stretch>
+                      <a:fillRect/>
+                    </a:stretch>
+                  </pic:blipFill>
+                  <pic:spPr>
+                    <a:xfrm>
+                      <a:off x="0" y="0"/>
+                      <a:ext cx="2286000" cy="3657600"/>
+                    </a:xfrm>
+                    <a:prstGeom prst="rect">
+                      <a:avLst/>
+                    </a:prstGeom>
+                  </pic:spPr>
+                </pic:pic>
+              </a:graphicData>
+            </a:graphic>
+          </wp:inline>
+        </w:drawing>
+      </w:r>
+      <w:r>
+        <w:rPr>
+          <w:rFonts w:ascii="Trebuchet MS" w:hAnsi="Trebuchet MS"/>
+          <w:i/>
+          <w:iCs/>
+          <w:noProof/>
+          <w:sz w:val="28"/>
+          <w:szCs w:val="28"/>
+          <w:u w:val="single"/>
+        </w:rPr>
+        <w:drawing>
+          <wp:inline distT="0" distB="0" distL="0" distR="0" wp14:anchorId="0BEF8F11" wp14:editId="2E523E59">
+            <wp:extent cx="2286000" cy="3657600"/>
+            <wp:effectExtent l="0" t="0" r="0" b="0"/>
+            <wp:docPr id="19" name="Picture 19"/>
+            <wp:cNvGraphicFramePr>
+              <a:graphicFrameLocks xmlns:a="http://schemas.openxmlformats.org/drawingml/2006/main" noChangeAspect="1"/>
+            </wp:cNvGraphicFramePr>
+            <a:graphic xmlns:a="http://schemas.openxmlformats.org/drawingml/2006/main">
+              <a:graphicData uri="http://schemas.openxmlformats.org/drawingml/2006/picture">
+                <pic:pic xmlns:pic="http://schemas.openxmlformats.org/drawingml/2006/picture">
+                  <pic:nvPicPr>
+                    <pic:cNvPr id="19" name="Screenshot_2019-04-28-00-13-12.png"/>
+                    <pic:cNvPicPr/>
+                  </pic:nvPicPr>
+                  <pic:blipFill>
+                    <a:blip r:embed="rId16" cstate="print">
+                      <a:extLst>
+                        <a:ext uri="{28A0092B-C50C-407E-A947-70E740481C1C}">
+                          <a14:useLocalDpi xmlns:a14="http://schemas.microsoft.com/office/drawing/2010/main" val="0"/>
+                        </a:ext>
+                      </a:extLst>
+                    </a:blip>
+                    <a:stretch>
+                      <a:fillRect/>
+                    </a:stretch>
+                  </pic:blipFill>
+                  <pic:spPr>
+                    <a:xfrm>
+                      <a:off x="0" y="0"/>
+                      <a:ext cx="2286000" cy="3657600"/>
+                    </a:xfrm>
+                    <a:prstGeom prst="rect">
+                      <a:avLst/>
+                    </a:prstGeom>
+                  </pic:spPr>
+                </pic:pic>
+              </a:graphicData>
+            </a:graphic>
+          </wp:inline>
+        </w:drawing>
+      </w:r>
+    </w:p>
+    <w:p>
+      <w:pPr>
+        <w:jc w:val="center"/>
+        <w:rPr>
+          <w:rFonts w:ascii="Trebuchet MS" w:hAnsi="Trebuchet MS"/>
+          <w:i/>
+          <w:iCs/>
+          <w:sz w:val="28"/>
+          <w:szCs w:val="28"/>
+          <w:u w:val="single"/>
+        </w:rPr>
+      </w:pPr>
+    </w:p>
+    <w:p>
+      <w:pPr>
+        <w:jc w:val="center"/>
+        <w:rPr>
+          <w:rFonts w:ascii="Trebuchet MS" w:hAnsi="Trebuchet MS"/>
+          <w:i/>
+          <w:iCs/>
+          <w:sz w:val="28"/>
+          <w:szCs w:val="28"/>
+          <w:u w:val="single"/>
+        </w:rPr>
+      </w:pPr>
+    </w:p>
+    <w:p>
+      <w:pPr>
+        <w:rPr>
+          <w:rFonts w:ascii="Trebuchet MS" w:hAnsi="Trebuchet MS"/>
+          <w:sz w:val="28"/>
+          <w:szCs w:val="28"/>
+        </w:rPr>
+      </w:pPr>
+      <w:r>
+        <w:rPr>
+          <w:rFonts w:ascii="Trebuchet MS" w:hAnsi="Trebuchet MS"/>
+          <w:sz w:val="28"/>
+          <w:szCs w:val="28"/>
+        </w:rPr>
+        <w:t>Contacts: -</w:t>
+      </w:r>
+    </w:p>
+    <w:p>
+      <w:pPr>
+        <w:rPr>
+          <w:rFonts w:ascii="Trebuchet MS" w:hAnsi="Trebuchet MS"/>
+          <w:sz w:val="28"/>
+          <w:szCs w:val="28"/>
+        </w:rPr>
+      </w:pPr>
+      <w:r>
+        <w:rPr>
+          <w:rFonts w:ascii="Trebuchet MS" w:hAnsi="Trebuchet MS"/>
+          <w:sz w:val="28"/>
+          <w:szCs w:val="28"/>
+        </w:rPr>
+        <w:t xml:space="preserve">You can contact with any one of us but it’s preferable to talk to our team representative: </w:t>
+      </w:r>
+    </w:p>
+    <w:p>
+      <w:pPr>
+        <w:rPr>
+          <w:rFonts w:ascii="Trebuchet MS" w:hAnsi="Trebuchet MS"/>
+          <w:sz w:val="28"/>
+          <w:szCs w:val="28"/>
+        </w:rPr>
+      </w:pPr>
+      <w:r>
+        <w:rPr>
+          <w:rFonts w:ascii="Trebuchet MS" w:hAnsi="Trebuchet MS"/>
+          <w:sz w:val="28"/>
+          <w:szCs w:val="28"/>
+        </w:rPr>
+        <w:t>- Khaled Sabry: Khaledsab1997@gmail.com</w:t>
+      </w:r>
+    </w:p>
+    <w:p>
+      <w:pPr>
+        <w:rPr>
+          <w:rFonts w:ascii="Trebuchet MS" w:hAnsi="Trebuchet MS"/>
+          <w:sz w:val="28"/>
+          <w:szCs w:val="28"/>
+        </w:rPr>
+      </w:pPr>
+    </w:p>
+    <w:tbl>
+      <w:tblPr>
+        <w:tblStyle w:val="TableGrid"/>
+        <w:tblW w:w="5000" w:type="pct"/>
+        <w:tblLook w:val="04A0" w:firstRow="1" w:lastRow="0" w:firstColumn="1" w:lastColumn="0" w:noHBand="0" w:noVBand="1"/>
+      </w:tblPr>
+      <w:tblGrid>
+        <w:gridCol w:w="3524"/>
+        <w:gridCol w:w="568"/>
+        <w:gridCol w:w="820"/>
+        <w:gridCol w:w="5878"/>
+      </w:tblGrid>
+      <w:tr>
+        <w:tc>
+          <w:tcPr>
+            <w:tcW w:w="1633" w:type="pct"/>
+            <w:vAlign w:val="center"/>
+          </w:tcPr>
+          <w:p>
+            <w:pPr>
+              <w:spacing w:line="480" w:lineRule="auto"/>
+              <w:jc w:val="center"/>
+              <w:rPr>
+                <w:rFonts w:ascii="Trebuchet MS" w:hAnsi="Trebuchet MS"/>
+                <w:sz w:val="28"/>
+                <w:szCs w:val="28"/>
+              </w:rPr>
+            </w:pPr>
+            <w:r>
+              <w:rPr>
+                <w:rFonts w:ascii="Trebuchet MS" w:hAnsi="Trebuchet MS"/>
+                <w:sz w:val="28"/>
+                <w:szCs w:val="28"/>
+              </w:rPr>
+              <w:t>Names</w:t>
+            </w:r>
+          </w:p>
+        </w:tc>
+        <w:tc>
+          <w:tcPr>
+            <w:tcW w:w="263" w:type="pct"/>
+            <w:vAlign w:val="bottom"/>
+          </w:tcPr>
+          <w:p>
+            <w:pPr>
+              <w:spacing w:line="480" w:lineRule="auto"/>
+              <w:jc w:val="center"/>
+              <w:rPr>
+                <w:rFonts w:ascii="Trebuchet MS" w:hAnsi="Trebuchet MS"/>
+                <w:sz w:val="28"/>
+                <w:szCs w:val="28"/>
+              </w:rPr>
+            </w:pPr>
+            <w:r>
+              <w:rPr>
+                <w:rFonts w:ascii="Trebuchet MS" w:hAnsi="Trebuchet MS"/>
+                <w:sz w:val="28"/>
+                <w:szCs w:val="28"/>
+              </w:rPr>
+              <w:t>S.</w:t>
+            </w:r>
+          </w:p>
+        </w:tc>
+        <w:tc>
+          <w:tcPr>
+            <w:tcW w:w="380" w:type="pct"/>
+            <w:vAlign w:val="center"/>
+          </w:tcPr>
+          <w:p>
+            <w:pPr>
+              <w:spacing w:line="480" w:lineRule="auto"/>
+              <w:jc w:val="center"/>
+              <w:rPr>
+                <w:rFonts w:ascii="Trebuchet MS" w:hAnsi="Trebuchet MS"/>
+                <w:sz w:val="28"/>
+                <w:szCs w:val="28"/>
+              </w:rPr>
+            </w:pPr>
+            <w:r>
+              <w:rPr>
+                <w:rFonts w:ascii="Trebuchet MS" w:hAnsi="Trebuchet MS"/>
+                <w:sz w:val="28"/>
+                <w:szCs w:val="28"/>
+              </w:rPr>
+              <w:t>BN.</w:t>
+            </w:r>
+          </w:p>
+        </w:tc>
+        <w:tc>
+          <w:tcPr>
+            <w:tcW w:w="2724" w:type="pct"/>
+            <w:vAlign w:val="center"/>
+          </w:tcPr>
+          <w:p>
+            <w:pPr>
+              <w:spacing w:line="480" w:lineRule="auto"/>
+              <w:jc w:val="center"/>
+              <w:rPr>
+                <w:rFonts w:ascii="Trebuchet MS" w:hAnsi="Trebuchet MS"/>
+                <w:sz w:val="28"/>
+                <w:szCs w:val="28"/>
+              </w:rPr>
+            </w:pPr>
+            <w:r>
+              <w:rPr>
+                <w:rFonts w:ascii="Trebuchet MS" w:hAnsi="Trebuchet MS"/>
+                <w:sz w:val="28"/>
+                <w:szCs w:val="28"/>
+              </w:rPr>
+              <w:t>Gmail</w:t>
+            </w:r>
+          </w:p>
+        </w:tc>
+      </w:tr>
+      <w:tr>
+        <w:tc>
+          <w:tcPr>
+            <w:tcW w:w="1633" w:type="pct"/>
+          </w:tcPr>
+          <w:p>
+            <w:pPr>
+              <w:spacing w:line="480" w:lineRule="auto"/>
+              <w:rPr>
+                <w:rFonts w:ascii="Trebuchet MS" w:hAnsi="Trebuchet MS"/>
+                <w:sz w:val="28"/>
+                <w:szCs w:val="28"/>
+              </w:rPr>
+            </w:pPr>
+            <w:r>
+              <w:rPr>
+                <w:rFonts w:ascii="Trebuchet MS" w:hAnsi="Trebuchet MS"/>
+                <w:sz w:val="28"/>
+                <w:szCs w:val="28"/>
+              </w:rPr>
+              <w:t>Ahmed Salah</w:t>
+            </w:r>
+          </w:p>
+        </w:tc>
+        <w:tc>
+          <w:tcPr>
+            <w:tcW w:w="263" w:type="pct"/>
+            <w:vAlign w:val="bottom"/>
+          </w:tcPr>
+          <w:p>
+            <w:pPr>
+              <w:spacing w:line="480" w:lineRule="auto"/>
+              <w:jc w:val="center"/>
+              <w:rPr>
+                <w:rFonts w:ascii="Trebuchet MS" w:hAnsi="Trebuchet MS"/>
+                <w:sz w:val="28"/>
+                <w:szCs w:val="28"/>
+              </w:rPr>
+            </w:pPr>
+            <w:r>
+              <w:rPr>
+                <w:rFonts w:ascii="Trebuchet MS" w:hAnsi="Trebuchet MS"/>
+                <w:sz w:val="28"/>
+                <w:szCs w:val="28"/>
+              </w:rPr>
+              <w:t>1</w:t>
+            </w:r>
+          </w:p>
+        </w:tc>
+        <w:tc>
+          <w:tcPr>
+            <w:tcW w:w="380" w:type="pct"/>
+            <w:vAlign w:val="center"/>
+          </w:tcPr>
+          <w:p>
+            <w:pPr>
+              <w:spacing w:line="480" w:lineRule="auto"/>
+              <w:jc w:val="center"/>
+              <w:rPr>
+                <w:rFonts w:ascii="Trebuchet MS" w:hAnsi="Trebuchet MS"/>
+                <w:sz w:val="28"/>
+                <w:szCs w:val="28"/>
+              </w:rPr>
+            </w:pPr>
+            <w:r>
+              <w:rPr>
+                <w:rFonts w:ascii="Trebuchet MS" w:hAnsi="Trebuchet MS"/>
+                <w:sz w:val="28"/>
+                <w:szCs w:val="28"/>
+              </w:rPr>
+              <w:t>5</w:t>
+            </w:r>
+          </w:p>
+        </w:tc>
+        <w:tc>
+          <w:tcPr>
+            <w:tcW w:w="2724" w:type="pct"/>
+          </w:tcPr>
+          <w:p>
+            <w:pPr>
+              <w:spacing w:line="480" w:lineRule="auto"/>
+              <w:rPr>
+                <w:rFonts w:ascii="Trebuchet MS" w:hAnsi="Trebuchet MS"/>
+                <w:sz w:val="28"/>
+                <w:szCs w:val="28"/>
+              </w:rPr>
+            </w:pPr>
+            <w:r>
+              <w:rPr>
+                <w:rFonts w:ascii="Trebuchet MS" w:hAnsi="Trebuchet MS"/>
+                <w:sz w:val="28"/>
+                <w:szCs w:val="28"/>
+              </w:rPr>
+              <w:t>ahmed.salaaaah.98@gmail.com</w:t>
+            </w:r>
+          </w:p>
+        </w:tc>
+      </w:tr>
+      <w:tr>
+        <w:trPr>
+          <w:trHeight w:val="575"/>
+        </w:trPr>
+        <w:tc>
+          <w:tcPr>
+            <w:tcW w:w="1633" w:type="pct"/>
+          </w:tcPr>
+          <w:p>
+            <w:pPr>
+              <w:spacing w:line="480" w:lineRule="auto"/>
+              <w:rPr>
+                <w:rFonts w:ascii="Trebuchet MS" w:hAnsi="Trebuchet MS"/>
+                <w:sz w:val="28"/>
+                <w:szCs w:val="28"/>
+              </w:rPr>
+            </w:pPr>
+            <w:r>
+              <w:rPr>
+                <w:rFonts w:ascii="Trebuchet MS" w:hAnsi="Trebuchet MS"/>
+                <w:sz w:val="28"/>
+                <w:szCs w:val="28"/>
+              </w:rPr>
+              <w:t>Khaled Sabry</w:t>
+            </w:r>
+          </w:p>
+        </w:tc>
+        <w:tc>
+          <w:tcPr>
+            <w:tcW w:w="263" w:type="pct"/>
+            <w:vAlign w:val="bottom"/>
+          </w:tcPr>
+          <w:p>
+            <w:pPr>
+              <w:spacing w:line="480" w:lineRule="auto"/>
+              <w:jc w:val="center"/>
+              <w:rPr>
+                <w:rFonts w:ascii="Trebuchet MS" w:hAnsi="Trebuchet MS"/>
+                <w:sz w:val="28"/>
+                <w:szCs w:val="28"/>
+              </w:rPr>
+            </w:pPr>
+            <w:r>
+              <w:rPr>
+                <w:rFonts w:ascii="Trebuchet MS" w:hAnsi="Trebuchet MS"/>
+                <w:sz w:val="28"/>
+                <w:szCs w:val="28"/>
+              </w:rPr>
+              <w:t>1</w:t>
+            </w:r>
+          </w:p>
+        </w:tc>
+        <w:tc>
+          <w:tcPr>
+            <w:tcW w:w="380" w:type="pct"/>
+          </w:tcPr>
+          <w:p>
+            <w:pPr>
+              <w:spacing w:line="480" w:lineRule="auto"/>
+              <w:jc w:val="center"/>
+              <w:rPr>
+                <w:rFonts w:ascii="Trebuchet MS" w:hAnsi="Trebuchet MS"/>
+                <w:sz w:val="28"/>
+                <w:szCs w:val="28"/>
+              </w:rPr>
+            </w:pPr>
+            <w:r>
+              <w:rPr>
+                <w:rFonts w:ascii="Trebuchet MS" w:hAnsi="Trebuchet MS"/>
+                <w:sz w:val="28"/>
+                <w:szCs w:val="28"/>
+              </w:rPr>
+              <w:t>19</w:t>
+            </w:r>
+          </w:p>
+        </w:tc>
+        <w:tc>
+          <w:tcPr>
+            <w:tcW w:w="2724" w:type="pct"/>
+            <w:vAlign w:val="center"/>
+          </w:tcPr>
+          <w:p>
+            <w:pPr>
+              <w:spacing w:line="480" w:lineRule="auto"/>
+              <w:rPr>
+                <w:rFonts w:ascii="Trebuchet MS" w:hAnsi="Trebuchet MS"/>
+                <w:sz w:val="28"/>
+                <w:szCs w:val="28"/>
+              </w:rPr>
+            </w:pPr>
+            <w:r>
+              <w:rPr>
+                <w:rFonts w:ascii="Trebuchet MS" w:hAnsi="Trebuchet MS"/>
+                <w:sz w:val="28"/>
+                <w:szCs w:val="28"/>
+              </w:rPr>
+              <w:t>Khaledsab1997@gmail.com</w:t>
+            </w:r>
+          </w:p>
+        </w:tc>
+      </w:tr>
+      <w:tr>
+        <w:tc>
+          <w:tcPr>
+            <w:tcW w:w="1633" w:type="pct"/>
+          </w:tcPr>
+          <w:p>
+            <w:pPr>
+              <w:spacing w:line="480" w:lineRule="auto"/>
+              <w:rPr>
+                <w:rFonts w:ascii="Trebuchet MS" w:hAnsi="Trebuchet MS"/>
+                <w:sz w:val="28"/>
+                <w:szCs w:val="28"/>
+              </w:rPr>
+            </w:pPr>
+            <w:r>
+              <w:rPr>
+                <w:rFonts w:ascii="Trebuchet MS" w:hAnsi="Trebuchet MS"/>
+                <w:sz w:val="28"/>
+                <w:szCs w:val="28"/>
+              </w:rPr>
+              <w:t xml:space="preserve">Mahmoud </w:t>
+            </w:r>
+            <w:proofErr w:type="spellStart"/>
+            <w:r>
+              <w:rPr>
+                <w:rFonts w:ascii="Trebuchet MS" w:hAnsi="Trebuchet MS"/>
+                <w:sz w:val="28"/>
+                <w:szCs w:val="28"/>
+              </w:rPr>
+              <w:t>Youssri</w:t>
+            </w:r>
+            <w:bookmarkStart w:id="6" w:name="_GoBack"/>
+            <w:bookmarkEnd w:id="6"/>
+            <w:proofErr w:type="spellEnd"/>
+          </w:p>
+        </w:tc>
+        <w:tc>
+          <w:tcPr>
+            <w:tcW w:w="263" w:type="pct"/>
+            <w:vAlign w:val="bottom"/>
+          </w:tcPr>
+          <w:p>
+            <w:pPr>
+              <w:spacing w:line="480" w:lineRule="auto"/>
+              <w:jc w:val="center"/>
+              <w:rPr>
+                <w:rFonts w:ascii="Trebuchet MS" w:hAnsi="Trebuchet MS"/>
+                <w:sz w:val="28"/>
+                <w:szCs w:val="28"/>
+              </w:rPr>
+            </w:pPr>
+            <w:r>
+              <w:rPr>
+                <w:rFonts w:ascii="Trebuchet MS" w:hAnsi="Trebuchet MS"/>
+                <w:sz w:val="28"/>
+                <w:szCs w:val="28"/>
+              </w:rPr>
+              <w:t>2</w:t>
+            </w:r>
+          </w:p>
+        </w:tc>
+        <w:tc>
+          <w:tcPr>
+            <w:tcW w:w="380" w:type="pct"/>
+          </w:tcPr>
+          <w:p>
+            <w:pPr>
+              <w:spacing w:line="480" w:lineRule="auto"/>
+              <w:jc w:val="center"/>
+              <w:rPr>
+                <w:rFonts w:ascii="Trebuchet MS" w:hAnsi="Trebuchet MS"/>
+                <w:sz w:val="28"/>
+                <w:szCs w:val="28"/>
+              </w:rPr>
+            </w:pPr>
+            <w:r>
+              <w:rPr>
+                <w:rFonts w:ascii="Trebuchet MS" w:hAnsi="Trebuchet MS"/>
+                <w:sz w:val="28"/>
+                <w:szCs w:val="28"/>
+                <w:rtl/>
+              </w:rPr>
+              <w:t>24</w:t>
+            </w:r>
+          </w:p>
+        </w:tc>
+        <w:tc>
+          <w:tcPr>
+            <w:tcW w:w="2724" w:type="pct"/>
+          </w:tcPr>
+          <w:p>
+            <w:pPr>
+              <w:spacing w:line="480" w:lineRule="auto"/>
+              <w:jc w:val="center"/>
+              <w:rPr>
+                <w:rFonts w:ascii="Trebuchet MS" w:hAnsi="Trebuchet MS"/>
+                <w:sz w:val="28"/>
+                <w:szCs w:val="28"/>
+              </w:rPr>
+            </w:pPr>
+            <w:r>
+              <w:rPr>
+                <w:rFonts w:ascii="Trebuchet MS" w:hAnsi="Trebuchet MS"/>
+                <w:sz w:val="28"/>
+                <w:szCs w:val="28"/>
+                <w:rtl/>
+              </w:rPr>
+              <w:t>-</w:t>
+            </w:r>
+          </w:p>
+        </w:tc>
+      </w:tr>
+      <w:tr>
+        <w:tc>
+          <w:tcPr>
+            <w:tcW w:w="1633" w:type="pct"/>
+          </w:tcPr>
+          <w:p>
+            <w:pPr>
+              <w:spacing w:line="480" w:lineRule="auto"/>
+              <w:rPr>
+                <w:rFonts w:ascii="Trebuchet MS" w:hAnsi="Trebuchet MS"/>
+                <w:sz w:val="28"/>
+                <w:szCs w:val="28"/>
+              </w:rPr>
+            </w:pPr>
+            <w:r>
+              <w:rPr>
+                <w:rFonts w:ascii="Trebuchet MS" w:hAnsi="Trebuchet MS"/>
+                <w:sz w:val="28"/>
+                <w:szCs w:val="28"/>
+              </w:rPr>
+              <w:t xml:space="preserve">Mohamed Abdel-Aziz </w:t>
+            </w:r>
+          </w:p>
+        </w:tc>
+        <w:tc>
+          <w:tcPr>
+            <w:tcW w:w="263" w:type="pct"/>
+            <w:vAlign w:val="bottom"/>
+          </w:tcPr>
+          <w:p>
+            <w:pPr>
+              <w:spacing w:line="480" w:lineRule="auto"/>
+              <w:jc w:val="center"/>
+              <w:rPr>
+                <w:rFonts w:ascii="Trebuchet MS" w:hAnsi="Trebuchet MS"/>
+                <w:sz w:val="28"/>
+                <w:szCs w:val="28"/>
+              </w:rPr>
+            </w:pPr>
+            <w:r>
+              <w:rPr>
+                <w:rFonts w:ascii="Trebuchet MS" w:hAnsi="Trebuchet MS"/>
+                <w:sz w:val="28"/>
+                <w:szCs w:val="28"/>
+              </w:rPr>
+              <w:t>2</w:t>
+            </w:r>
+          </w:p>
+        </w:tc>
+        <w:tc>
+          <w:tcPr>
+            <w:tcW w:w="380" w:type="pct"/>
+          </w:tcPr>
+          <w:p>
+            <w:pPr>
+              <w:spacing w:line="480" w:lineRule="auto"/>
+              <w:jc w:val="center"/>
+              <w:rPr>
+                <w:rFonts w:ascii="Trebuchet MS" w:hAnsi="Trebuchet MS"/>
+                <w:sz w:val="28"/>
+                <w:szCs w:val="28"/>
+              </w:rPr>
+            </w:pPr>
+            <w:r>
+              <w:rPr>
+                <w:rFonts w:ascii="Trebuchet MS" w:hAnsi="Trebuchet MS"/>
+                <w:sz w:val="28"/>
+                <w:szCs w:val="28"/>
+                <w:rtl/>
+              </w:rPr>
+              <w:t>19</w:t>
+            </w:r>
+          </w:p>
+        </w:tc>
+        <w:tc>
+          <w:tcPr>
+            <w:tcW w:w="2724" w:type="pct"/>
+          </w:tcPr>
+          <w:p>
+            <w:pPr>
+              <w:spacing w:line="480" w:lineRule="auto"/>
+              <w:jc w:val="center"/>
+              <w:rPr>
+                <w:rFonts w:ascii="Trebuchet MS" w:hAnsi="Trebuchet MS"/>
+                <w:sz w:val="28"/>
+                <w:szCs w:val="28"/>
+              </w:rPr>
+            </w:pPr>
+            <w:r>
+              <w:rPr>
+                <w:rFonts w:ascii="Trebuchet MS" w:hAnsi="Trebuchet MS"/>
+                <w:sz w:val="28"/>
+                <w:szCs w:val="28"/>
+                <w:rtl/>
+              </w:rPr>
+              <w:t>-</w:t>
+            </w:r>
+          </w:p>
+        </w:tc>
+      </w:tr>
+    </w:tbl>
+    <w:p>
+      <w:pPr>
+        <w:rPr>
+          <w:rFonts w:ascii="Trebuchet MS" w:hAnsi="Trebuchet MS"/>
+          <w:sz w:val="28"/>
+          <w:szCs w:val="28"/>
+        </w:rPr>
+      </w:pPr>
+    </w:p>
     <w:sectPr>
-      <w:footerReference w:type="default" r:id="rId8"/>
+      <w:footerReference w:type="default" r:id="rId17"/>
       <w:pgSz w:w="12240" w:h="15840"/>
       <w:pgMar w:top="720" w:right="720" w:bottom="720" w:left="720" w:header="720" w:footer="720" w:gutter="0"/>
       <w:pgBorders w:offsetFrom="page">
@@ -8119,7 +9656,7 @@
 </file>
 
 <file path=customXml/itemProps1.xml><?xml version="1.0" encoding="utf-8"?>
-<ds:datastoreItem xmlns:ds="http://schemas.openxmlformats.org/officeDocument/2006/customXml" ds:itemID="{5B8CE450-2D4B-4FE2-9329-7BCBFF9602FD}">
+<ds:datastoreItem xmlns:ds="http://schemas.openxmlformats.org/officeDocument/2006/customXml" ds:itemID="{9A82AA06-B388-4E90-824F-8683B64C2D42}">
   <ds:schemaRefs>
     <ds:schemaRef ds:uri="http://schemas.openxmlformats.org/officeDocument/2006/bibliography"/>
   </ds:schemaRefs>

</xml_diff>

<commit_message>
adding the database and chaning everything to chaty
</commit_message>
<xml_diff>
--- a/Project Documentation.docx
+++ b/Project Documentation.docx
@@ -5712,25 +5712,33 @@
                 <w:sz w:val="28"/>
                 <w:szCs w:val="28"/>
               </w:rPr>
-              <w:t xml:space="preserve">This file is imported in all other php files as </w:t>
-            </w:r>
-            <w:proofErr w:type="gramStart"/>
-            <w:r>
-              <w:rPr>
-                <w:rFonts w:ascii="Trebuchet MS" w:hAnsi="Trebuchet MS"/>
-                <w:sz w:val="28"/>
-                <w:szCs w:val="28"/>
-              </w:rPr>
-              <w:t>this ;</w:t>
-            </w:r>
-            <w:proofErr w:type="gramEnd"/>
-            <w:r>
-              <w:rPr>
-                <w:rFonts w:ascii="Trebuchet MS" w:hAnsi="Trebuchet MS"/>
-                <w:sz w:val="28"/>
-                <w:szCs w:val="28"/>
-              </w:rPr>
-              <w:t xml:space="preserve">’’ make a connection with the MySQL server to connect to database </w:t>
+              <w:t xml:space="preserve">This file is imported in all other php files as this </w:t>
+            </w:r>
+            <w:r>
+              <w:rPr>
+                <w:rFonts w:ascii="Trebuchet MS" w:hAnsi="Trebuchet MS"/>
+                <w:sz w:val="28"/>
+                <w:szCs w:val="28"/>
+              </w:rPr>
+              <w:t>‘ll</w:t>
+            </w:r>
+            <w:r>
+              <w:rPr>
+                <w:rFonts w:ascii="Trebuchet MS" w:hAnsi="Trebuchet MS"/>
+                <w:sz w:val="28"/>
+                <w:szCs w:val="28"/>
+              </w:rPr>
+              <w:t xml:space="preserve"> make a connection with the MySQL server to connect to </w:t>
+            </w:r>
+            <w:bookmarkStart w:id="6" w:name="_GoBack"/>
+            <w:bookmarkEnd w:id="6"/>
+            <w:r>
+              <w:rPr>
+                <w:rFonts w:ascii="Trebuchet MS" w:hAnsi="Trebuchet MS"/>
+                <w:sz w:val="28"/>
+                <w:szCs w:val="28"/>
+              </w:rPr>
+              <w:t xml:space="preserve">database </w:t>
             </w:r>
           </w:p>
           <w:p>
@@ -8430,8 +8438,6 @@
               </w:rPr>
               <w:t>Youssri</w:t>
             </w:r>
-            <w:bookmarkStart w:id="6" w:name="_GoBack"/>
-            <w:bookmarkEnd w:id="6"/>
             <w:proofErr w:type="spellEnd"/>
           </w:p>
         </w:tc>
@@ -9656,7 +9662,7 @@
 </file>
 
 <file path=customXml/itemProps1.xml><?xml version="1.0" encoding="utf-8"?>
-<ds:datastoreItem xmlns:ds="http://schemas.openxmlformats.org/officeDocument/2006/customXml" ds:itemID="{9A82AA06-B388-4E90-824F-8683B64C2D42}">
+<ds:datastoreItem xmlns:ds="http://schemas.openxmlformats.org/officeDocument/2006/customXml" ds:itemID="{FEB2A155-42E5-4867-A14B-DE3E8E2FD6A6}">
   <ds:schemaRefs>
     <ds:schemaRef ds:uri="http://schemas.openxmlformats.org/officeDocument/2006/bibliography"/>
   </ds:schemaRefs>

</xml_diff>

<commit_message>
last changes to the app and adding photoes
</commit_message>
<xml_diff>
--- a/Project Documentation.docx
+++ b/Project Documentation.docx
@@ -557,7 +557,39 @@
           <w:sz w:val="28"/>
           <w:szCs w:val="28"/>
         </w:rPr>
-        <w:t xml:space="preserve">As we hope to call our app the </w:t>
+        <w:t xml:space="preserve">As </w:t>
+      </w:r>
+      <w:r>
+        <w:rPr>
+          <w:rFonts w:ascii="Trebuchet MS" w:hAnsi="Trebuchet MS"/>
+          <w:sz w:val="28"/>
+          <w:szCs w:val="28"/>
+        </w:rPr>
+        <w:t>I</w:t>
+      </w:r>
+      <w:r>
+        <w:rPr>
+          <w:rFonts w:ascii="Trebuchet MS" w:hAnsi="Trebuchet MS"/>
+          <w:sz w:val="28"/>
+          <w:szCs w:val="28"/>
+        </w:rPr>
+        <w:t xml:space="preserve"> hope to call </w:t>
+      </w:r>
+      <w:r>
+        <w:rPr>
+          <w:rFonts w:ascii="Trebuchet MS" w:hAnsi="Trebuchet MS"/>
+          <w:sz w:val="28"/>
+          <w:szCs w:val="28"/>
+        </w:rPr>
+        <w:t>the</w:t>
+      </w:r>
+      <w:r>
+        <w:rPr>
+          <w:rFonts w:ascii="Trebuchet MS" w:hAnsi="Trebuchet MS"/>
+          <w:sz w:val="28"/>
+          <w:szCs w:val="28"/>
+        </w:rPr>
+        <w:t xml:space="preserve"> app the </w:t>
       </w:r>
       <w:r>
         <w:rPr>
@@ -847,7 +879,23 @@
           <w:sz w:val="28"/>
           <w:szCs w:val="28"/>
         </w:rPr>
-        <w:t xml:space="preserve">We call our app </w:t>
+        <w:t>I call the app</w:t>
+      </w:r>
+      <w:r>
+        <w:rPr>
+          <w:rFonts w:ascii="Trebuchet MS" w:hAnsi="Trebuchet MS"/>
+          <w:sz w:val="28"/>
+          <w:szCs w:val="28"/>
+        </w:rPr>
+        <w:t xml:space="preserve"> </w:t>
+      </w:r>
+      <w:r>
+        <w:rPr>
+          <w:rFonts w:ascii="Trebuchet MS" w:hAnsi="Trebuchet MS"/>
+          <w:sz w:val="28"/>
+          <w:szCs w:val="28"/>
+        </w:rPr>
+        <w:t>“</w:t>
       </w:r>
       <w:proofErr w:type="spellStart"/>
       <w:r>
@@ -859,6 +907,14 @@
         <w:t>Chaty</w:t>
       </w:r>
       <w:proofErr w:type="spellEnd"/>
+      <w:r>
+        <w:rPr>
+          <w:rFonts w:ascii="Trebuchet MS" w:hAnsi="Trebuchet MS"/>
+          <w:sz w:val="28"/>
+          <w:szCs w:val="28"/>
+        </w:rPr>
+        <w:t>”</w:t>
+      </w:r>
       <w:r>
         <w:rPr>
           <w:rFonts w:ascii="Trebuchet MS" w:hAnsi="Trebuchet MS"/>
@@ -951,7 +1007,25 @@
           <w:sz w:val="28"/>
           <w:szCs w:val="28"/>
         </w:rPr>
-        <w:t>[2] join a room with only your nickname and room name and room password.</w:t>
+        <w:t>[2] join a room with only y</w:t>
+      </w:r>
+      <w:bookmarkStart w:id="6" w:name="_GoBack"/>
+      <w:r>
+        <w:rPr>
+          <w:rFonts w:ascii="Trebuchet MS" w:hAnsi="Trebuchet MS"/>
+          <w:sz w:val="28"/>
+          <w:szCs w:val="28"/>
+        </w:rPr>
+        <w:t>our</w:t>
+      </w:r>
+      <w:bookmarkEnd w:id="6"/>
+      <w:r>
+        <w:rPr>
+          <w:rFonts w:ascii="Trebuchet MS" w:hAnsi="Trebuchet MS"/>
+          <w:sz w:val="28"/>
+          <w:szCs w:val="28"/>
+        </w:rPr>
+        <w:t xml:space="preserve"> nickname and room name and room password.</w:t>
       </w:r>
     </w:p>
     <w:p>
@@ -3447,23 +3521,29 @@
               </w:rPr>
               <w:t xml:space="preserve">identifies </w:t>
             </w:r>
-            <w:proofErr w:type="spellStart"/>
-            <w:r>
-              <w:rPr>
-                <w:rFonts w:ascii="Trebuchet MS" w:hAnsi="Trebuchet MS"/>
-                <w:sz w:val="28"/>
-                <w:szCs w:val="28"/>
-              </w:rPr>
-              <w:t>ourselfs</w:t>
-            </w:r>
-            <w:proofErr w:type="spellEnd"/>
-            <w:r>
-              <w:rPr>
-                <w:rFonts w:ascii="Trebuchet MS" w:hAnsi="Trebuchet MS"/>
-                <w:sz w:val="28"/>
-                <w:szCs w:val="28"/>
-              </w:rPr>
-              <w:t xml:space="preserve"> and apps and connections to us</w:t>
+            <w:r>
+              <w:rPr>
+                <w:rFonts w:ascii="Trebuchet MS" w:hAnsi="Trebuchet MS"/>
+                <w:sz w:val="28"/>
+                <w:szCs w:val="28"/>
+              </w:rPr>
+              <w:t>my</w:t>
+            </w:r>
+            <w:r>
+              <w:rPr>
+                <w:rFonts w:ascii="Trebuchet MS" w:hAnsi="Trebuchet MS"/>
+                <w:sz w:val="28"/>
+                <w:szCs w:val="28"/>
+              </w:rPr>
+              <w:t xml:space="preserve">self and apps and connections to </w:t>
+            </w:r>
+            <w:r>
+              <w:rPr>
+                <w:rFonts w:ascii="Trebuchet MS" w:hAnsi="Trebuchet MS"/>
+                <w:sz w:val="28"/>
+                <w:szCs w:val="28"/>
+              </w:rPr>
+              <w:t>me</w:t>
             </w:r>
           </w:p>
           <w:p>
@@ -8010,989 +8090,6 @@
           <w:u w:val="single"/>
         </w:rPr>
       </w:pPr>
-    </w:p>
-    <w:p>
-      <w:pPr>
-        <w:jc w:val="center"/>
-        <w:rPr>
-          <w:rFonts w:ascii="Trebuchet MS" w:hAnsi="Trebuchet MS"/>
-          <w:i/>
-          <w:iCs/>
-          <w:sz w:val="28"/>
-          <w:szCs w:val="28"/>
-          <w:u w:val="single"/>
-        </w:rPr>
-      </w:pPr>
-    </w:p>
-    <w:p>
-      <w:pPr>
-        <w:rPr>
-          <w:rFonts w:ascii="Trebuchet MS" w:hAnsi="Trebuchet MS"/>
-          <w:i/>
-          <w:iCs/>
-          <w:sz w:val="28"/>
-          <w:szCs w:val="28"/>
-          <w:u w:val="single"/>
-        </w:rPr>
-      </w:pPr>
-      <w:r>
-        <w:rPr>
-          <w:rFonts w:ascii="Trebuchet MS" w:hAnsi="Trebuchet MS"/>
-          <w:i/>
-          <w:iCs/>
-          <w:sz w:val="28"/>
-          <w:szCs w:val="28"/>
-          <w:u w:val="single"/>
-        </w:rPr>
-        <w:t>Contacts: -</w:t>
-      </w:r>
-    </w:p>
-    <w:p>
-      <w:pPr>
-        <w:rPr>
-          <w:rFonts w:ascii="Trebuchet MS" w:hAnsi="Trebuchet MS"/>
-          <w:sz w:val="28"/>
-          <w:szCs w:val="28"/>
-        </w:rPr>
-      </w:pPr>
-      <w:r>
-        <w:rPr>
-          <w:rFonts w:ascii="Trebuchet MS" w:hAnsi="Trebuchet MS"/>
-          <w:sz w:val="28"/>
-          <w:szCs w:val="28"/>
-        </w:rPr>
-        <w:t xml:space="preserve">You can contact with any one of us but it’s preferable to talk to our team representative: </w:t>
-      </w:r>
-    </w:p>
-    <w:p>
-      <w:pPr>
-        <w:rPr>
-          <w:rFonts w:ascii="Trebuchet MS" w:hAnsi="Trebuchet MS"/>
-          <w:sz w:val="28"/>
-          <w:szCs w:val="28"/>
-        </w:rPr>
-      </w:pPr>
-      <w:r>
-        <w:rPr>
-          <w:rFonts w:ascii="Trebuchet MS" w:hAnsi="Trebuchet MS"/>
-          <w:sz w:val="28"/>
-          <w:szCs w:val="28"/>
-        </w:rPr>
-        <w:t>- Khaled Sabry: Khaledsab1997@gmail.com</w:t>
-      </w:r>
-    </w:p>
-    <w:p>
-      <w:pPr>
-        <w:rPr>
-          <w:rFonts w:ascii="Trebuchet MS" w:hAnsi="Trebuchet MS"/>
-          <w:sz w:val="28"/>
-          <w:szCs w:val="28"/>
-        </w:rPr>
-      </w:pPr>
-    </w:p>
-    <w:tbl>
-      <w:tblPr>
-        <w:tblStyle w:val="TableGrid"/>
-        <w:tblW w:w="5000" w:type="pct"/>
-        <w:tblLook w:val="04A0" w:firstRow="1" w:lastRow="0" w:firstColumn="1" w:lastColumn="0" w:noHBand="0" w:noVBand="1"/>
-      </w:tblPr>
-      <w:tblGrid>
-        <w:gridCol w:w="3524"/>
-        <w:gridCol w:w="568"/>
-        <w:gridCol w:w="820"/>
-        <w:gridCol w:w="5878"/>
-      </w:tblGrid>
-      <w:tr>
-        <w:tc>
-          <w:tcPr>
-            <w:tcW w:w="1633" w:type="pct"/>
-            <w:vAlign w:val="center"/>
-          </w:tcPr>
-          <w:p>
-            <w:pPr>
-              <w:spacing w:line="480" w:lineRule="auto"/>
-              <w:jc w:val="center"/>
-              <w:rPr>
-                <w:rFonts w:ascii="Trebuchet MS" w:hAnsi="Trebuchet MS"/>
-                <w:sz w:val="28"/>
-                <w:szCs w:val="28"/>
-              </w:rPr>
-            </w:pPr>
-            <w:r>
-              <w:rPr>
-                <w:rFonts w:ascii="Trebuchet MS" w:hAnsi="Trebuchet MS"/>
-                <w:sz w:val="28"/>
-                <w:szCs w:val="28"/>
-              </w:rPr>
-              <w:t>Names</w:t>
-            </w:r>
-          </w:p>
-        </w:tc>
-        <w:tc>
-          <w:tcPr>
-            <w:tcW w:w="263" w:type="pct"/>
-            <w:vAlign w:val="bottom"/>
-          </w:tcPr>
-          <w:p>
-            <w:pPr>
-              <w:spacing w:line="480" w:lineRule="auto"/>
-              <w:jc w:val="center"/>
-              <w:rPr>
-                <w:rFonts w:ascii="Trebuchet MS" w:hAnsi="Trebuchet MS"/>
-                <w:sz w:val="28"/>
-                <w:szCs w:val="28"/>
-              </w:rPr>
-            </w:pPr>
-            <w:r>
-              <w:rPr>
-                <w:rFonts w:ascii="Trebuchet MS" w:hAnsi="Trebuchet MS"/>
-                <w:sz w:val="28"/>
-                <w:szCs w:val="28"/>
-              </w:rPr>
-              <w:t>S.</w:t>
-            </w:r>
-          </w:p>
-        </w:tc>
-        <w:tc>
-          <w:tcPr>
-            <w:tcW w:w="380" w:type="pct"/>
-            <w:vAlign w:val="center"/>
-          </w:tcPr>
-          <w:p>
-            <w:pPr>
-              <w:spacing w:line="480" w:lineRule="auto"/>
-              <w:jc w:val="center"/>
-              <w:rPr>
-                <w:rFonts w:ascii="Trebuchet MS" w:hAnsi="Trebuchet MS"/>
-                <w:sz w:val="28"/>
-                <w:szCs w:val="28"/>
-              </w:rPr>
-            </w:pPr>
-            <w:r>
-              <w:rPr>
-                <w:rFonts w:ascii="Trebuchet MS" w:hAnsi="Trebuchet MS"/>
-                <w:sz w:val="28"/>
-                <w:szCs w:val="28"/>
-              </w:rPr>
-              <w:t>BN.</w:t>
-            </w:r>
-          </w:p>
-        </w:tc>
-        <w:tc>
-          <w:tcPr>
-            <w:tcW w:w="2724" w:type="pct"/>
-            <w:vAlign w:val="center"/>
-          </w:tcPr>
-          <w:p>
-            <w:pPr>
-              <w:spacing w:line="480" w:lineRule="auto"/>
-              <w:jc w:val="center"/>
-              <w:rPr>
-                <w:rFonts w:ascii="Trebuchet MS" w:hAnsi="Trebuchet MS"/>
-                <w:sz w:val="28"/>
-                <w:szCs w:val="28"/>
-              </w:rPr>
-            </w:pPr>
-            <w:r>
-              <w:rPr>
-                <w:rFonts w:ascii="Trebuchet MS" w:hAnsi="Trebuchet MS"/>
-                <w:sz w:val="28"/>
-                <w:szCs w:val="28"/>
-              </w:rPr>
-              <w:t>Gmail</w:t>
-            </w:r>
-          </w:p>
-        </w:tc>
-      </w:tr>
-      <w:tr>
-        <w:tc>
-          <w:tcPr>
-            <w:tcW w:w="1633" w:type="pct"/>
-          </w:tcPr>
-          <w:p>
-            <w:pPr>
-              <w:spacing w:line="480" w:lineRule="auto"/>
-              <w:rPr>
-                <w:rFonts w:ascii="Trebuchet MS" w:hAnsi="Trebuchet MS"/>
-                <w:sz w:val="28"/>
-                <w:szCs w:val="28"/>
-              </w:rPr>
-            </w:pPr>
-            <w:r>
-              <w:rPr>
-                <w:rFonts w:ascii="Trebuchet MS" w:hAnsi="Trebuchet MS"/>
-                <w:sz w:val="28"/>
-                <w:szCs w:val="28"/>
-              </w:rPr>
-              <w:t>Ahmed Salah</w:t>
-            </w:r>
-          </w:p>
-        </w:tc>
-        <w:tc>
-          <w:tcPr>
-            <w:tcW w:w="263" w:type="pct"/>
-            <w:vAlign w:val="bottom"/>
-          </w:tcPr>
-          <w:p>
-            <w:pPr>
-              <w:spacing w:line="480" w:lineRule="auto"/>
-              <w:jc w:val="center"/>
-              <w:rPr>
-                <w:rFonts w:ascii="Trebuchet MS" w:hAnsi="Trebuchet MS"/>
-                <w:sz w:val="28"/>
-                <w:szCs w:val="28"/>
-              </w:rPr>
-            </w:pPr>
-            <w:r>
-              <w:rPr>
-                <w:rFonts w:ascii="Trebuchet MS" w:hAnsi="Trebuchet MS"/>
-                <w:sz w:val="28"/>
-                <w:szCs w:val="28"/>
-              </w:rPr>
-              <w:t>1</w:t>
-            </w:r>
-          </w:p>
-        </w:tc>
-        <w:tc>
-          <w:tcPr>
-            <w:tcW w:w="380" w:type="pct"/>
-            <w:vAlign w:val="center"/>
-          </w:tcPr>
-          <w:p>
-            <w:pPr>
-              <w:spacing w:line="480" w:lineRule="auto"/>
-              <w:jc w:val="center"/>
-              <w:rPr>
-                <w:rFonts w:ascii="Trebuchet MS" w:hAnsi="Trebuchet MS"/>
-                <w:sz w:val="28"/>
-                <w:szCs w:val="28"/>
-              </w:rPr>
-            </w:pPr>
-            <w:r>
-              <w:rPr>
-                <w:rFonts w:ascii="Trebuchet MS" w:hAnsi="Trebuchet MS"/>
-                <w:sz w:val="28"/>
-                <w:szCs w:val="28"/>
-              </w:rPr>
-              <w:t>5</w:t>
-            </w:r>
-          </w:p>
-        </w:tc>
-        <w:tc>
-          <w:tcPr>
-            <w:tcW w:w="2724" w:type="pct"/>
-          </w:tcPr>
-          <w:p>
-            <w:pPr>
-              <w:spacing w:line="480" w:lineRule="auto"/>
-              <w:rPr>
-                <w:rFonts w:ascii="Trebuchet MS" w:hAnsi="Trebuchet MS"/>
-                <w:sz w:val="28"/>
-                <w:szCs w:val="28"/>
-              </w:rPr>
-            </w:pPr>
-            <w:r>
-              <w:rPr>
-                <w:rFonts w:ascii="Trebuchet MS" w:hAnsi="Trebuchet MS"/>
-                <w:sz w:val="28"/>
-                <w:szCs w:val="28"/>
-              </w:rPr>
-              <w:t>ahmed.salaaaah.98@gmail.com</w:t>
-            </w:r>
-          </w:p>
-        </w:tc>
-      </w:tr>
-      <w:tr>
-        <w:trPr>
-          <w:trHeight w:val="575"/>
-        </w:trPr>
-        <w:tc>
-          <w:tcPr>
-            <w:tcW w:w="1633" w:type="pct"/>
-          </w:tcPr>
-          <w:p>
-            <w:pPr>
-              <w:spacing w:line="480" w:lineRule="auto"/>
-              <w:rPr>
-                <w:rFonts w:ascii="Trebuchet MS" w:hAnsi="Trebuchet MS"/>
-                <w:sz w:val="28"/>
-                <w:szCs w:val="28"/>
-              </w:rPr>
-            </w:pPr>
-            <w:r>
-              <w:rPr>
-                <w:rFonts w:ascii="Trebuchet MS" w:hAnsi="Trebuchet MS"/>
-                <w:sz w:val="28"/>
-                <w:szCs w:val="28"/>
-              </w:rPr>
-              <w:t>Khaled Sabry</w:t>
-            </w:r>
-          </w:p>
-        </w:tc>
-        <w:tc>
-          <w:tcPr>
-            <w:tcW w:w="263" w:type="pct"/>
-            <w:vAlign w:val="bottom"/>
-          </w:tcPr>
-          <w:p>
-            <w:pPr>
-              <w:spacing w:line="480" w:lineRule="auto"/>
-              <w:jc w:val="center"/>
-              <w:rPr>
-                <w:rFonts w:ascii="Trebuchet MS" w:hAnsi="Trebuchet MS"/>
-                <w:sz w:val="28"/>
-                <w:szCs w:val="28"/>
-              </w:rPr>
-            </w:pPr>
-            <w:r>
-              <w:rPr>
-                <w:rFonts w:ascii="Trebuchet MS" w:hAnsi="Trebuchet MS"/>
-                <w:sz w:val="28"/>
-                <w:szCs w:val="28"/>
-              </w:rPr>
-              <w:t>1</w:t>
-            </w:r>
-          </w:p>
-        </w:tc>
-        <w:tc>
-          <w:tcPr>
-            <w:tcW w:w="380" w:type="pct"/>
-          </w:tcPr>
-          <w:p>
-            <w:pPr>
-              <w:spacing w:line="480" w:lineRule="auto"/>
-              <w:jc w:val="center"/>
-              <w:rPr>
-                <w:rFonts w:ascii="Trebuchet MS" w:hAnsi="Trebuchet MS"/>
-                <w:sz w:val="28"/>
-                <w:szCs w:val="28"/>
-              </w:rPr>
-            </w:pPr>
-            <w:r>
-              <w:rPr>
-                <w:rFonts w:ascii="Trebuchet MS" w:hAnsi="Trebuchet MS"/>
-                <w:sz w:val="28"/>
-                <w:szCs w:val="28"/>
-              </w:rPr>
-              <w:t>19</w:t>
-            </w:r>
-          </w:p>
-        </w:tc>
-        <w:tc>
-          <w:tcPr>
-            <w:tcW w:w="2724" w:type="pct"/>
-            <w:vAlign w:val="center"/>
-          </w:tcPr>
-          <w:p>
-            <w:pPr>
-              <w:spacing w:line="480" w:lineRule="auto"/>
-              <w:rPr>
-                <w:rFonts w:ascii="Trebuchet MS" w:hAnsi="Trebuchet MS"/>
-                <w:sz w:val="28"/>
-                <w:szCs w:val="28"/>
-              </w:rPr>
-            </w:pPr>
-            <w:r>
-              <w:rPr>
-                <w:rFonts w:ascii="Trebuchet MS" w:hAnsi="Trebuchet MS"/>
-                <w:sz w:val="28"/>
-                <w:szCs w:val="28"/>
-              </w:rPr>
-              <w:t>Khaledsab1997@gmail.com</w:t>
-            </w:r>
-          </w:p>
-        </w:tc>
-      </w:tr>
-      <w:tr>
-        <w:tc>
-          <w:tcPr>
-            <w:tcW w:w="1633" w:type="pct"/>
-          </w:tcPr>
-          <w:p>
-            <w:pPr>
-              <w:spacing w:line="480" w:lineRule="auto"/>
-              <w:rPr>
-                <w:rFonts w:ascii="Trebuchet MS" w:hAnsi="Trebuchet MS"/>
-                <w:sz w:val="28"/>
-                <w:szCs w:val="28"/>
-              </w:rPr>
-            </w:pPr>
-            <w:r>
-              <w:rPr>
-                <w:rFonts w:ascii="Trebuchet MS" w:hAnsi="Trebuchet MS"/>
-                <w:sz w:val="28"/>
-                <w:szCs w:val="28"/>
-              </w:rPr>
-              <w:t xml:space="preserve">Mahmoud </w:t>
-            </w:r>
-            <w:proofErr w:type="spellStart"/>
-            <w:r>
-              <w:rPr>
-                <w:rFonts w:ascii="Trebuchet MS" w:hAnsi="Trebuchet MS"/>
-                <w:sz w:val="28"/>
-                <w:szCs w:val="28"/>
-              </w:rPr>
-              <w:t>Youssri</w:t>
-            </w:r>
-            <w:proofErr w:type="spellEnd"/>
-          </w:p>
-        </w:tc>
-        <w:tc>
-          <w:tcPr>
-            <w:tcW w:w="263" w:type="pct"/>
-            <w:vAlign w:val="bottom"/>
-          </w:tcPr>
-          <w:p>
-            <w:pPr>
-              <w:spacing w:line="480" w:lineRule="auto"/>
-              <w:jc w:val="center"/>
-              <w:rPr>
-                <w:rFonts w:ascii="Trebuchet MS" w:hAnsi="Trebuchet MS"/>
-                <w:sz w:val="28"/>
-                <w:szCs w:val="28"/>
-              </w:rPr>
-            </w:pPr>
-            <w:r>
-              <w:rPr>
-                <w:rFonts w:ascii="Trebuchet MS" w:hAnsi="Trebuchet MS"/>
-                <w:sz w:val="28"/>
-                <w:szCs w:val="28"/>
-              </w:rPr>
-              <w:t>2</w:t>
-            </w:r>
-          </w:p>
-        </w:tc>
-        <w:tc>
-          <w:tcPr>
-            <w:tcW w:w="380" w:type="pct"/>
-          </w:tcPr>
-          <w:p>
-            <w:pPr>
-              <w:spacing w:line="480" w:lineRule="auto"/>
-              <w:jc w:val="center"/>
-              <w:rPr>
-                <w:rFonts w:ascii="Trebuchet MS" w:hAnsi="Trebuchet MS"/>
-                <w:sz w:val="28"/>
-                <w:szCs w:val="28"/>
-              </w:rPr>
-            </w:pPr>
-            <w:r>
-              <w:rPr>
-                <w:rFonts w:ascii="Trebuchet MS" w:hAnsi="Trebuchet MS"/>
-                <w:sz w:val="28"/>
-                <w:szCs w:val="28"/>
-                <w:rtl/>
-              </w:rPr>
-              <w:t>24</w:t>
-            </w:r>
-          </w:p>
-        </w:tc>
-        <w:tc>
-          <w:tcPr>
-            <w:tcW w:w="2724" w:type="pct"/>
-          </w:tcPr>
-          <w:p>
-            <w:pPr>
-              <w:spacing w:line="480" w:lineRule="auto"/>
-              <w:jc w:val="center"/>
-              <w:rPr>
-                <w:rFonts w:ascii="Trebuchet MS" w:hAnsi="Trebuchet MS"/>
-                <w:sz w:val="28"/>
-                <w:szCs w:val="28"/>
-              </w:rPr>
-            </w:pPr>
-            <w:r>
-              <w:rPr>
-                <w:rFonts w:ascii="Trebuchet MS" w:hAnsi="Trebuchet MS"/>
-                <w:sz w:val="28"/>
-                <w:szCs w:val="28"/>
-                <w:rtl/>
-              </w:rPr>
-              <w:t>-</w:t>
-            </w:r>
-          </w:p>
-        </w:tc>
-      </w:tr>
-      <w:tr>
-        <w:tc>
-          <w:tcPr>
-            <w:tcW w:w="1633" w:type="pct"/>
-          </w:tcPr>
-          <w:p>
-            <w:pPr>
-              <w:spacing w:line="480" w:lineRule="auto"/>
-              <w:rPr>
-                <w:rFonts w:ascii="Trebuchet MS" w:hAnsi="Trebuchet MS"/>
-                <w:sz w:val="28"/>
-                <w:szCs w:val="28"/>
-              </w:rPr>
-            </w:pPr>
-            <w:r>
-              <w:rPr>
-                <w:rFonts w:ascii="Trebuchet MS" w:hAnsi="Trebuchet MS"/>
-                <w:sz w:val="28"/>
-                <w:szCs w:val="28"/>
-              </w:rPr>
-              <w:t xml:space="preserve">Mohamed Abdel-Aziz </w:t>
-            </w:r>
-          </w:p>
-        </w:tc>
-        <w:tc>
-          <w:tcPr>
-            <w:tcW w:w="263" w:type="pct"/>
-            <w:vAlign w:val="bottom"/>
-          </w:tcPr>
-          <w:p>
-            <w:pPr>
-              <w:spacing w:line="480" w:lineRule="auto"/>
-              <w:jc w:val="center"/>
-              <w:rPr>
-                <w:rFonts w:ascii="Trebuchet MS" w:hAnsi="Trebuchet MS"/>
-                <w:sz w:val="28"/>
-                <w:szCs w:val="28"/>
-              </w:rPr>
-            </w:pPr>
-            <w:r>
-              <w:rPr>
-                <w:rFonts w:ascii="Trebuchet MS" w:hAnsi="Trebuchet MS"/>
-                <w:sz w:val="28"/>
-                <w:szCs w:val="28"/>
-              </w:rPr>
-              <w:t>2</w:t>
-            </w:r>
-          </w:p>
-        </w:tc>
-        <w:tc>
-          <w:tcPr>
-            <w:tcW w:w="380" w:type="pct"/>
-          </w:tcPr>
-          <w:p>
-            <w:pPr>
-              <w:spacing w:line="480" w:lineRule="auto"/>
-              <w:jc w:val="center"/>
-              <w:rPr>
-                <w:rFonts w:ascii="Trebuchet MS" w:hAnsi="Trebuchet MS"/>
-                <w:sz w:val="28"/>
-                <w:szCs w:val="28"/>
-              </w:rPr>
-            </w:pPr>
-            <w:r>
-              <w:rPr>
-                <w:rFonts w:ascii="Trebuchet MS" w:hAnsi="Trebuchet MS"/>
-                <w:sz w:val="28"/>
-                <w:szCs w:val="28"/>
-                <w:rtl/>
-              </w:rPr>
-              <w:t>19</w:t>
-            </w:r>
-          </w:p>
-        </w:tc>
-        <w:tc>
-          <w:tcPr>
-            <w:tcW w:w="2724" w:type="pct"/>
-          </w:tcPr>
-          <w:p>
-            <w:pPr>
-              <w:spacing w:line="480" w:lineRule="auto"/>
-              <w:jc w:val="center"/>
-              <w:rPr>
-                <w:rFonts w:ascii="Trebuchet MS" w:hAnsi="Trebuchet MS"/>
-                <w:sz w:val="28"/>
-                <w:szCs w:val="28"/>
-              </w:rPr>
-            </w:pPr>
-            <w:r>
-              <w:rPr>
-                <w:rFonts w:ascii="Trebuchet MS" w:hAnsi="Trebuchet MS"/>
-                <w:sz w:val="28"/>
-                <w:szCs w:val="28"/>
-                <w:rtl/>
-              </w:rPr>
-              <w:t>-</w:t>
-            </w:r>
-          </w:p>
-        </w:tc>
-      </w:tr>
-    </w:tbl>
-    <w:p>
-      <w:pPr>
-        <w:rPr>
-          <w:rFonts w:ascii="Trebuchet MS" w:hAnsi="Trebuchet MS"/>
-          <w:sz w:val="28"/>
-          <w:szCs w:val="28"/>
-        </w:rPr>
-      </w:pPr>
-    </w:p>
-    <w:p>
-      <w:pPr>
-        <w:rPr>
-          <w:rFonts w:ascii="Trebuchet MS" w:hAnsi="Trebuchet MS"/>
-          <w:i/>
-          <w:iCs/>
-          <w:sz w:val="28"/>
-          <w:szCs w:val="28"/>
-          <w:u w:val="single"/>
-        </w:rPr>
-      </w:pPr>
-      <w:r>
-        <w:rPr>
-          <w:rFonts w:ascii="Trebuchet MS" w:hAnsi="Trebuchet MS"/>
-          <w:i/>
-          <w:iCs/>
-          <w:sz w:val="28"/>
-          <w:szCs w:val="28"/>
-          <w:u w:val="single"/>
-        </w:rPr>
-        <w:t xml:space="preserve">Work </w:t>
-      </w:r>
-      <w:proofErr w:type="gramStart"/>
-      <w:r>
-        <w:rPr>
-          <w:rFonts w:ascii="Trebuchet MS" w:hAnsi="Trebuchet MS"/>
-          <w:i/>
-          <w:iCs/>
-          <w:sz w:val="28"/>
-          <w:szCs w:val="28"/>
-          <w:u w:val="single"/>
-        </w:rPr>
-        <w:t>Load :</w:t>
-      </w:r>
-      <w:proofErr w:type="gramEnd"/>
-      <w:r>
-        <w:rPr>
-          <w:rFonts w:ascii="Trebuchet MS" w:hAnsi="Trebuchet MS"/>
-          <w:i/>
-          <w:iCs/>
-          <w:sz w:val="28"/>
-          <w:szCs w:val="28"/>
-          <w:u w:val="single"/>
-        </w:rPr>
-        <w:t>-</w:t>
-      </w:r>
-    </w:p>
-    <w:p>
-      <w:pPr>
-        <w:rPr>
-          <w:rFonts w:ascii="Trebuchet MS" w:hAnsi="Trebuchet MS"/>
-          <w:sz w:val="28"/>
-          <w:szCs w:val="28"/>
-        </w:rPr>
-      </w:pPr>
-      <w:r>
-        <w:rPr>
-          <w:rFonts w:ascii="Trebuchet MS" w:hAnsi="Trebuchet MS"/>
-          <w:sz w:val="28"/>
-          <w:szCs w:val="28"/>
-        </w:rPr>
-        <w:t xml:space="preserve">- Android app (client </w:t>
-      </w:r>
-      <w:proofErr w:type="gramStart"/>
-      <w:r>
-        <w:rPr>
-          <w:rFonts w:ascii="Trebuchet MS" w:hAnsi="Trebuchet MS"/>
-          <w:sz w:val="28"/>
-          <w:szCs w:val="28"/>
-        </w:rPr>
-        <w:t>side)</w:t>
-      </w:r>
-      <w:r>
-        <w:rPr>
-          <w:rFonts w:ascii="Trebuchet MS" w:hAnsi="Trebuchet MS"/>
-          <w:sz w:val="28"/>
-          <w:szCs w:val="28"/>
-        </w:rPr>
-        <w:t xml:space="preserve">   </w:t>
-      </w:r>
-      <w:proofErr w:type="gramEnd"/>
-      <w:r>
-        <w:rPr>
-          <w:rFonts w:ascii="Trebuchet MS" w:hAnsi="Trebuchet MS"/>
-          <w:sz w:val="28"/>
-          <w:szCs w:val="28"/>
-        </w:rPr>
-        <w:t xml:space="preserve">               </w:t>
-      </w:r>
-      <w:r>
-        <w:rPr>
-          <w:rFonts w:ascii="Trebuchet MS" w:hAnsi="Trebuchet MS"/>
-          <w:sz w:val="28"/>
-          <w:szCs w:val="28"/>
-        </w:rPr>
-        <w:tab/>
-      </w:r>
-      <w:r>
-        <w:rPr>
-          <w:rFonts w:ascii="Trebuchet MS" w:hAnsi="Trebuchet MS"/>
-          <w:sz w:val="28"/>
-          <w:szCs w:val="28"/>
-        </w:rPr>
-        <w:tab/>
-      </w:r>
-      <w:r>
-        <w:rPr>
-          <w:rFonts w:ascii="Trebuchet MS" w:hAnsi="Trebuchet MS"/>
-          <w:sz w:val="28"/>
-          <w:szCs w:val="28"/>
-        </w:rPr>
-        <w:tab/>
-        <w:t xml:space="preserve">  </w:t>
-      </w:r>
-      <w:r>
-        <w:rPr>
-          <w:rFonts w:ascii="Trebuchet MS" w:hAnsi="Trebuchet MS"/>
-          <w:sz w:val="28"/>
-          <w:szCs w:val="28"/>
-        </w:rPr>
-        <w:sym w:font="Wingdings" w:char="F0E8"/>
-      </w:r>
-      <w:r>
-        <w:rPr>
-          <w:rFonts w:ascii="Trebuchet MS" w:hAnsi="Trebuchet MS"/>
-          <w:sz w:val="28"/>
-          <w:szCs w:val="28"/>
-        </w:rPr>
-        <w:t xml:space="preserve"> khaled&amp;</w:t>
-      </w:r>
-      <w:r>
-        <w:rPr>
-          <w:rFonts w:ascii="Trebuchet MS" w:hAnsi="Trebuchet MS"/>
-          <w:sz w:val="28"/>
-          <w:szCs w:val="28"/>
-        </w:rPr>
-        <w:t xml:space="preserve"> </w:t>
-      </w:r>
-      <w:r>
-        <w:rPr>
-          <w:rFonts w:ascii="Trebuchet MS" w:hAnsi="Trebuchet MS"/>
-          <w:sz w:val="28"/>
-          <w:szCs w:val="28"/>
-        </w:rPr>
-        <w:t>Mohamed</w:t>
-      </w:r>
-    </w:p>
-    <w:p>
-      <w:pPr>
-        <w:rPr>
-          <w:rFonts w:ascii="Trebuchet MS" w:hAnsi="Trebuchet MS"/>
-          <w:sz w:val="28"/>
-          <w:szCs w:val="28"/>
-        </w:rPr>
-      </w:pPr>
-      <w:r>
-        <w:rPr>
-          <w:rFonts w:ascii="Trebuchet MS" w:hAnsi="Trebuchet MS"/>
-          <w:sz w:val="28"/>
-          <w:szCs w:val="28"/>
-        </w:rPr>
-        <w:t>- Java App (server side)</w:t>
-      </w:r>
-      <w:r>
-        <w:rPr>
-          <w:rFonts w:ascii="Trebuchet MS" w:hAnsi="Trebuchet MS"/>
-          <w:sz w:val="28"/>
-          <w:szCs w:val="28"/>
-        </w:rPr>
-        <w:tab/>
-      </w:r>
-      <w:r>
-        <w:rPr>
-          <w:rFonts w:ascii="Trebuchet MS" w:hAnsi="Trebuchet MS"/>
-          <w:sz w:val="28"/>
-          <w:szCs w:val="28"/>
-        </w:rPr>
-        <w:tab/>
-      </w:r>
-      <w:r>
-        <w:rPr>
-          <w:rFonts w:ascii="Trebuchet MS" w:hAnsi="Trebuchet MS"/>
-          <w:sz w:val="28"/>
-          <w:szCs w:val="28"/>
-        </w:rPr>
-        <w:tab/>
-      </w:r>
-      <w:r>
-        <w:rPr>
-          <w:rFonts w:ascii="Trebuchet MS" w:hAnsi="Trebuchet MS"/>
-          <w:sz w:val="28"/>
-          <w:szCs w:val="28"/>
-        </w:rPr>
-        <w:tab/>
-      </w:r>
-      <w:r>
-        <w:rPr>
-          <w:rFonts w:ascii="Trebuchet MS" w:hAnsi="Trebuchet MS"/>
-          <w:sz w:val="28"/>
-          <w:szCs w:val="28"/>
-        </w:rPr>
-        <w:tab/>
-        <w:t xml:space="preserve">  </w:t>
-      </w:r>
-      <w:r>
-        <w:rPr>
-          <w:rFonts w:ascii="Trebuchet MS" w:hAnsi="Trebuchet MS"/>
-          <w:sz w:val="28"/>
-          <w:szCs w:val="28"/>
-        </w:rPr>
-        <w:sym w:font="Wingdings" w:char="F0E8"/>
-      </w:r>
-      <w:r>
-        <w:rPr>
-          <w:rFonts w:ascii="Trebuchet MS" w:hAnsi="Trebuchet MS"/>
-          <w:sz w:val="28"/>
-          <w:szCs w:val="28"/>
-        </w:rPr>
-        <w:t xml:space="preserve"> Khaled&amp; </w:t>
-      </w:r>
-      <w:r>
-        <w:rPr>
-          <w:rFonts w:ascii="Trebuchet MS" w:hAnsi="Trebuchet MS"/>
-          <w:sz w:val="28"/>
-          <w:szCs w:val="28"/>
-        </w:rPr>
-        <w:t>Mahmoud</w:t>
-      </w:r>
-    </w:p>
-    <w:p>
-      <w:pPr>
-        <w:rPr>
-          <w:rFonts w:ascii="Trebuchet MS" w:hAnsi="Trebuchet MS"/>
-          <w:sz w:val="28"/>
-          <w:szCs w:val="28"/>
-        </w:rPr>
-      </w:pPr>
-      <w:r>
-        <w:rPr>
-          <w:rFonts w:ascii="Trebuchet MS" w:hAnsi="Trebuchet MS"/>
-          <w:sz w:val="28"/>
-          <w:szCs w:val="28"/>
-        </w:rPr>
-        <w:t>- php layer (accessing the database)</w:t>
-      </w:r>
-      <w:r>
-        <w:rPr>
-          <w:rFonts w:ascii="Trebuchet MS" w:hAnsi="Trebuchet MS"/>
-          <w:sz w:val="28"/>
-          <w:szCs w:val="28"/>
-        </w:rPr>
-        <w:tab/>
-      </w:r>
-      <w:r>
-        <w:rPr>
-          <w:rFonts w:ascii="Trebuchet MS" w:hAnsi="Trebuchet MS"/>
-          <w:sz w:val="28"/>
-          <w:szCs w:val="28"/>
-        </w:rPr>
-        <w:tab/>
-      </w:r>
-      <w:r>
-        <w:rPr>
-          <w:rFonts w:ascii="Trebuchet MS" w:hAnsi="Trebuchet MS"/>
-          <w:sz w:val="28"/>
-          <w:szCs w:val="28"/>
-        </w:rPr>
-        <w:tab/>
-        <w:t xml:space="preserve">  </w:t>
-      </w:r>
-      <w:r>
-        <w:rPr>
-          <w:rFonts w:ascii="Trebuchet MS" w:hAnsi="Trebuchet MS"/>
-          <w:sz w:val="28"/>
-          <w:szCs w:val="28"/>
-        </w:rPr>
-        <w:sym w:font="Wingdings" w:char="F0E8"/>
-      </w:r>
-      <w:r>
-        <w:rPr>
-          <w:rFonts w:ascii="Trebuchet MS" w:hAnsi="Trebuchet MS"/>
-          <w:sz w:val="28"/>
-          <w:szCs w:val="28"/>
-        </w:rPr>
-        <w:t>Ahmed</w:t>
-      </w:r>
-    </w:p>
-    <w:p>
-      <w:pPr>
-        <w:rPr>
-          <w:rFonts w:ascii="Trebuchet MS" w:hAnsi="Trebuchet MS"/>
-          <w:sz w:val="28"/>
-          <w:szCs w:val="28"/>
-        </w:rPr>
-      </w:pPr>
-      <w:r>
-        <w:rPr>
-          <w:rFonts w:ascii="Trebuchet MS" w:hAnsi="Trebuchet MS"/>
-          <w:sz w:val="28"/>
-          <w:szCs w:val="28"/>
-        </w:rPr>
-        <w:t>- MySQL database (store connections and rooms)</w:t>
-      </w:r>
-      <w:r>
-        <w:rPr>
-          <w:rFonts w:ascii="Trebuchet MS" w:hAnsi="Trebuchet MS"/>
-          <w:sz w:val="28"/>
-          <w:szCs w:val="28"/>
-        </w:rPr>
-        <w:t xml:space="preserve">     </w:t>
-      </w:r>
-      <w:r>
-        <w:rPr>
-          <w:rFonts w:ascii="Trebuchet MS" w:hAnsi="Trebuchet MS"/>
-          <w:sz w:val="28"/>
-          <w:szCs w:val="28"/>
-        </w:rPr>
-        <w:t xml:space="preserve"> </w:t>
-      </w:r>
-      <w:bookmarkStart w:id="6" w:name="_GoBack"/>
-      <w:bookmarkEnd w:id="6"/>
-      <w:r>
-        <w:rPr>
-          <w:rFonts w:ascii="Trebuchet MS" w:hAnsi="Trebuchet MS"/>
-          <w:sz w:val="28"/>
-          <w:szCs w:val="28"/>
-        </w:rPr>
-        <w:t xml:space="preserve"> </w:t>
-      </w:r>
-      <w:r>
-        <w:rPr>
-          <w:rFonts w:ascii="Trebuchet MS" w:hAnsi="Trebuchet MS"/>
-          <w:sz w:val="28"/>
-          <w:szCs w:val="28"/>
-        </w:rPr>
-        <w:sym w:font="Wingdings" w:char="F0E8"/>
-      </w:r>
-      <w:r>
-        <w:rPr>
-          <w:rFonts w:ascii="Trebuchet MS" w:hAnsi="Trebuchet MS"/>
-          <w:sz w:val="28"/>
-          <w:szCs w:val="28"/>
-        </w:rPr>
-        <w:t>Khaled&amp; Ahmed</w:t>
-      </w:r>
-    </w:p>
-    <w:p>
-      <w:pPr>
-        <w:rPr>
-          <w:rFonts w:ascii="Trebuchet MS" w:hAnsi="Trebuchet MS"/>
-          <w:sz w:val="28"/>
-          <w:szCs w:val="28"/>
-        </w:rPr>
-      </w:pPr>
-      <w:r>
-        <w:rPr>
-          <w:rFonts w:ascii="Trebuchet MS" w:hAnsi="Trebuchet MS"/>
-          <w:sz w:val="28"/>
-          <w:szCs w:val="28"/>
-        </w:rPr>
-        <w:t>And we all participated in the project structure design</w:t>
-      </w:r>
-      <w:r>
-        <w:rPr>
-          <w:rFonts w:ascii="Trebuchet MS" w:hAnsi="Trebuchet MS"/>
-          <w:sz w:val="28"/>
-          <w:szCs w:val="28"/>
-        </w:rPr>
-        <w:t>.</w:t>
-      </w:r>
     </w:p>
     <w:sectPr>
       <w:footerReference w:type="default" r:id="rId17"/>
@@ -10029,7 +9126,7 @@
 </file>
 
 <file path=customXml/itemProps1.xml><?xml version="1.0" encoding="utf-8"?>
-<ds:datastoreItem xmlns:ds="http://schemas.openxmlformats.org/officeDocument/2006/customXml" ds:itemID="{96D5E37B-21D3-4595-8F6E-02DE3DF04027}">
+<ds:datastoreItem xmlns:ds="http://schemas.openxmlformats.org/officeDocument/2006/customXml" ds:itemID="{E09EA6F8-CB3F-4109-80C6-BD87BA9C0488}">
   <ds:schemaRefs>
     <ds:schemaRef ds:uri="http://schemas.openxmlformats.org/officeDocument/2006/bibliography"/>
   </ds:schemaRefs>

</xml_diff>

<commit_message>
adding some changes to the document
</commit_message>
<xml_diff>
--- a/Project Documentation.docx
+++ b/Project Documentation.docx
@@ -357,24 +357,6 @@
           <w:szCs w:val="28"/>
         </w:rPr>
       </w:pPr>
-      <w:proofErr w:type="gramStart"/>
-      <w:r>
-        <w:rPr>
-          <w:rFonts w:ascii="Trebuchet MS" w:hAnsi="Trebuchet MS"/>
-          <w:sz w:val="28"/>
-          <w:szCs w:val="28"/>
-        </w:rPr>
-        <w:t>Names :</w:t>
-      </w:r>
-      <w:proofErr w:type="gramEnd"/>
-      <w:r>
-        <w:rPr>
-          <w:rFonts w:ascii="Trebuchet MS" w:hAnsi="Trebuchet MS"/>
-          <w:sz w:val="28"/>
-          <w:szCs w:val="28"/>
-        </w:rPr>
-        <w:t>-</w:t>
-      </w:r>
     </w:p>
     <w:p>
       <w:pPr>
@@ -385,14 +367,6 @@
           <w:szCs w:val="28"/>
         </w:rPr>
       </w:pPr>
-      <w:r>
-        <w:rPr>
-          <w:rFonts w:ascii="Trebuchet MS" w:hAnsi="Trebuchet MS"/>
-          <w:sz w:val="28"/>
-          <w:szCs w:val="28"/>
-        </w:rPr>
-        <w:t>1- Ahmed Salah</w:t>
-      </w:r>
     </w:p>
     <w:p>
       <w:pPr>
@@ -403,14 +377,6 @@
           <w:szCs w:val="28"/>
         </w:rPr>
       </w:pPr>
-      <w:r>
-        <w:rPr>
-          <w:rFonts w:ascii="Trebuchet MS" w:hAnsi="Trebuchet MS"/>
-          <w:sz w:val="28"/>
-          <w:szCs w:val="28"/>
-        </w:rPr>
-        <w:t>2- Khaled Sabry</w:t>
-      </w:r>
     </w:p>
     <w:p>
       <w:pPr>
@@ -421,24 +387,6 @@
           <w:szCs w:val="28"/>
         </w:rPr>
       </w:pPr>
-      <w:r>
-        <w:rPr>
-          <w:rFonts w:ascii="Trebuchet MS" w:hAnsi="Trebuchet MS"/>
-          <w:sz w:val="28"/>
-          <w:szCs w:val="28"/>
-        </w:rPr>
-        <w:t xml:space="preserve">3- Mahmoud </w:t>
-      </w:r>
-      <w:proofErr w:type="spellStart"/>
-      <w:r>
-        <w:rPr>
-          <w:rFonts w:ascii="Trebuchet MS" w:hAnsi="Trebuchet MS"/>
-          <w:sz w:val="28"/>
-          <w:szCs w:val="28"/>
-        </w:rPr>
-        <w:t>Youssri</w:t>
-      </w:r>
-      <w:proofErr w:type="spellEnd"/>
     </w:p>
     <w:p>
       <w:pPr>
@@ -449,14 +397,6 @@
           <w:szCs w:val="28"/>
         </w:rPr>
       </w:pPr>
-      <w:r>
-        <w:rPr>
-          <w:rFonts w:ascii="Trebuchet MS" w:hAnsi="Trebuchet MS"/>
-          <w:sz w:val="28"/>
-          <w:szCs w:val="28"/>
-        </w:rPr>
-        <w:t>4- Muhmad Abd Al-Aziz</w:t>
-      </w:r>
     </w:p>
     <w:p>
       <w:pPr>
@@ -467,6 +407,8 @@
           <w:szCs w:val="28"/>
         </w:rPr>
       </w:pPr>
+      <w:bookmarkStart w:id="6" w:name="_GoBack"/>
+      <w:bookmarkEnd w:id="6"/>
     </w:p>
     <w:p>
       <w:pPr>
@@ -488,75 +430,75 @@
           <w:szCs w:val="28"/>
           <w:u w:val="single"/>
         </w:rPr>
+        <w:t>Idea: -</w:t>
+      </w:r>
+    </w:p>
+    <w:p>
+      <w:pPr>
+        <w:jc w:val="both"/>
+        <w:rPr>
+          <w:rFonts w:ascii="Trebuchet MS" w:hAnsi="Trebuchet MS"/>
+          <w:sz w:val="28"/>
+          <w:szCs w:val="28"/>
+        </w:rPr>
+      </w:pPr>
+      <w:r>
+        <w:rPr>
+          <w:rFonts w:ascii="Trebuchet MS" w:hAnsi="Trebuchet MS"/>
+          <w:sz w:val="28"/>
+          <w:szCs w:val="28"/>
+        </w:rPr>
+        <w:t xml:space="preserve">The app has been built on the idea of the </w:t>
+      </w:r>
+      <w:r>
+        <w:rPr>
+          <w:rFonts w:ascii="Trebuchet MS" w:hAnsi="Trebuchet MS"/>
+          <w:sz w:val="28"/>
+          <w:szCs w:val="28"/>
+        </w:rPr>
+        <w:t>IRC</w:t>
+      </w:r>
+      <w:r>
+        <w:rPr>
+          <w:rFonts w:ascii="Trebuchet MS" w:hAnsi="Trebuchet MS"/>
+          <w:sz w:val="28"/>
+          <w:szCs w:val="28"/>
+        </w:rPr>
+        <w:t xml:space="preserve"> service, that you can chat with group of </w:t>
+      </w:r>
+      <w:r>
+        <w:rPr>
+          <w:rFonts w:ascii="Trebuchet MS" w:hAnsi="Trebuchet MS"/>
+          <w:sz w:val="28"/>
+          <w:szCs w:val="28"/>
+        </w:rPr>
+        <w:t>people</w:t>
+      </w:r>
+      <w:r>
+        <w:rPr>
+          <w:rFonts w:ascii="Trebuchet MS" w:hAnsi="Trebuchet MS"/>
+          <w:sz w:val="28"/>
+          <w:szCs w:val="28"/>
+        </w:rPr>
+        <w:t xml:space="preserve"> just using the relay you send and the server relay to any one with you in the room.</w:t>
+      </w:r>
+    </w:p>
+    <w:p>
+      <w:pPr>
+        <w:jc w:val="both"/>
+        <w:rPr>
+          <w:rFonts w:ascii="Trebuchet MS" w:hAnsi="Trebuchet MS"/>
+          <w:sz w:val="28"/>
+          <w:szCs w:val="28"/>
+        </w:rPr>
+      </w:pPr>
+      <w:r>
+        <w:rPr>
+          <w:rFonts w:ascii="Trebuchet MS" w:hAnsi="Trebuchet MS"/>
+          <w:sz w:val="28"/>
+          <w:szCs w:val="28"/>
+        </w:rPr>
         <w:lastRenderedPageBreak/>
-        <w:t>Idea: -</w:t>
-      </w:r>
-    </w:p>
-    <w:p>
-      <w:pPr>
-        <w:jc w:val="both"/>
-        <w:rPr>
-          <w:rFonts w:ascii="Trebuchet MS" w:hAnsi="Trebuchet MS"/>
-          <w:sz w:val="28"/>
-          <w:szCs w:val="28"/>
-        </w:rPr>
-      </w:pPr>
-      <w:r>
-        <w:rPr>
-          <w:rFonts w:ascii="Trebuchet MS" w:hAnsi="Trebuchet MS"/>
-          <w:sz w:val="28"/>
-          <w:szCs w:val="28"/>
-        </w:rPr>
-        <w:t xml:space="preserve">The app has been built on the idea of the </w:t>
-      </w:r>
-      <w:r>
-        <w:rPr>
-          <w:rFonts w:ascii="Trebuchet MS" w:hAnsi="Trebuchet MS"/>
-          <w:sz w:val="28"/>
-          <w:szCs w:val="28"/>
-        </w:rPr>
-        <w:t>IRC</w:t>
-      </w:r>
-      <w:r>
-        <w:rPr>
-          <w:rFonts w:ascii="Trebuchet MS" w:hAnsi="Trebuchet MS"/>
-          <w:sz w:val="28"/>
-          <w:szCs w:val="28"/>
-        </w:rPr>
-        <w:t xml:space="preserve"> service, that you can chat with group of </w:t>
-      </w:r>
-      <w:r>
-        <w:rPr>
-          <w:rFonts w:ascii="Trebuchet MS" w:hAnsi="Trebuchet MS"/>
-          <w:sz w:val="28"/>
-          <w:szCs w:val="28"/>
-        </w:rPr>
-        <w:t>people</w:t>
-      </w:r>
-      <w:r>
-        <w:rPr>
-          <w:rFonts w:ascii="Trebuchet MS" w:hAnsi="Trebuchet MS"/>
-          <w:sz w:val="28"/>
-          <w:szCs w:val="28"/>
-        </w:rPr>
-        <w:t xml:space="preserve"> just using the relay you send and the server relay to any one with you in the room.</w:t>
-      </w:r>
-    </w:p>
-    <w:p>
-      <w:pPr>
-        <w:jc w:val="both"/>
-        <w:rPr>
-          <w:rFonts w:ascii="Trebuchet MS" w:hAnsi="Trebuchet MS"/>
-          <w:sz w:val="28"/>
-          <w:szCs w:val="28"/>
-        </w:rPr>
-      </w:pPr>
-      <w:r>
-        <w:rPr>
-          <w:rFonts w:ascii="Trebuchet MS" w:hAnsi="Trebuchet MS"/>
-          <w:sz w:val="28"/>
-          <w:szCs w:val="28"/>
-        </w:rPr>
         <w:t xml:space="preserve">As </w:t>
       </w:r>
       <w:r>
@@ -835,7 +777,16 @@
           <w:sz w:val="28"/>
           <w:szCs w:val="28"/>
         </w:rPr>
-        <w:t>As you can see from the moment you open the app the simplicity of the design and implementation makes the user interact</w:t>
+        <w:t xml:space="preserve">As you can see from the moment you open the app the simplicity of the design and </w:t>
+      </w:r>
+      <w:r>
+        <w:rPr>
+          <w:rFonts w:ascii="Trebuchet MS" w:hAnsi="Trebuchet MS"/>
+          <w:sz w:val="28"/>
+          <w:szCs w:val="28"/>
+        </w:rPr>
+        <w:lastRenderedPageBreak/>
+        <w:t>implementation makes the user interact</w:t>
       </w:r>
       <w:r>
         <w:rPr>
@@ -1007,25 +958,8 @@
           <w:sz w:val="28"/>
           <w:szCs w:val="28"/>
         </w:rPr>
-        <w:t>[2] join a room with only y</w:t>
-      </w:r>
-      <w:bookmarkStart w:id="6" w:name="_GoBack"/>
-      <w:r>
-        <w:rPr>
-          <w:rFonts w:ascii="Trebuchet MS" w:hAnsi="Trebuchet MS"/>
-          <w:sz w:val="28"/>
-          <w:szCs w:val="28"/>
-        </w:rPr>
-        <w:t>our</w:t>
-      </w:r>
-      <w:bookmarkEnd w:id="6"/>
-      <w:r>
-        <w:rPr>
-          <w:rFonts w:ascii="Trebuchet MS" w:hAnsi="Trebuchet MS"/>
-          <w:sz w:val="28"/>
-          <w:szCs w:val="28"/>
-        </w:rPr>
-        <w:t xml:space="preserve"> nickname and room name and room password.</w:t>
+        <w:lastRenderedPageBreak/>
+        <w:t>[2] join a room with only your nickname and room name and room password.</w:t>
       </w:r>
     </w:p>
     <w:p>
@@ -1310,7 +1244,6 @@
           <w:szCs w:val="28"/>
           <w:u w:val="single"/>
         </w:rPr>
-        <w:lastRenderedPageBreak/>
         <w:t>P</w:t>
       </w:r>
       <w:r>
@@ -4214,7 +4147,6 @@
                 <w:sz w:val="28"/>
                 <w:szCs w:val="28"/>
               </w:rPr>
-              <w:lastRenderedPageBreak/>
               <w:t>Android XML</w:t>
             </w:r>
           </w:p>
@@ -5652,7 +5584,6 @@
           <w:sz w:val="28"/>
           <w:szCs w:val="28"/>
         </w:rPr>
-        <w:lastRenderedPageBreak/>
         <w:t xml:space="preserve">php </w:t>
       </w:r>
       <w:r>
@@ -7045,7 +6976,6 @@
                 <w:sz w:val="28"/>
                 <w:szCs w:val="28"/>
               </w:rPr>
-              <w:lastRenderedPageBreak/>
               <w:t>Database Table</w:t>
             </w:r>
           </w:p>
@@ -7748,7 +7678,6 @@
           <w:szCs w:val="28"/>
           <w:u w:val="single"/>
         </w:rPr>
-        <w:lastRenderedPageBreak/>
         <w:t>Lenovo Tab S8</w:t>
       </w:r>
     </w:p>
@@ -7982,7 +7911,6 @@
           <w:szCs w:val="28"/>
           <w:u w:val="single"/>
         </w:rPr>
-        <w:lastRenderedPageBreak/>
         <w:drawing>
           <wp:inline distT="0" distB="0" distL="0" distR="0" wp14:anchorId="75E03216" wp14:editId="02B2F203">
             <wp:extent cx="2286000" cy="3657600"/>
@@ -9126,7 +9054,7 @@
 </file>
 
 <file path=customXml/itemProps1.xml><?xml version="1.0" encoding="utf-8"?>
-<ds:datastoreItem xmlns:ds="http://schemas.openxmlformats.org/officeDocument/2006/customXml" ds:itemID="{E09EA6F8-CB3F-4109-80C6-BD87BA9C0488}">
+<ds:datastoreItem xmlns:ds="http://schemas.openxmlformats.org/officeDocument/2006/customXml" ds:itemID="{F952A3DA-FE73-478C-9A5B-429A4A299CC9}">
   <ds:schemaRefs>
     <ds:schemaRef ds:uri="http://schemas.openxmlformats.org/officeDocument/2006/bibliography"/>
   </ds:schemaRefs>

</xml_diff>